<commit_message>
Update simulation and create schematic
</commit_message>
<xml_diff>
--- a/report/Part 1 - Intro and Simulation.docx
+++ b/report/Part 1 - Intro and Simulation.docx
@@ -1170,13 +1170,7 @@
       <w:bookmarkEnd w:id="7"/>
       <w:r>
         <w:rPr/>
-        <w:t xml:space="preserve">Simulations </w:t>
-      </w:r>
-      <w:r>
-        <w:rPr>
-          <w:highlight w:val="yellow"/>
-        </w:rPr>
-        <w:t>– Include or reference previous report?</w:t>
+        <w:t>Simulations</w:t>
       </w:r>
     </w:p>
     <w:p>
@@ -1186,7 +1180,18 @@
       </w:pPr>
       <w:r>
         <w:rPr/>
-        <w:t>Simulations were performed for various topologies under consideration to better understand the advantages and disadvantages among them and to show some of the component ratings that would be needed for those topologies to be applied. The topologies simulated were a three-phase thyristor rectifier, a three-phase diode rectifier with buck converter, and a TRIAC-based AC chopper to diode bridge rectifier. The simulation models and results will be shown in following subsections, however, some common assumptions and calculations will be shown first.</w:t>
+        <w:t xml:space="preserve">Simulations were performed for various topologies under consideration to better understand the advantages and disadvantages among them and to show some of the component ratings that would be needed for those topologies to be applied. The topologies simulated were a three-phase thyristor rectifier, a three-phase diode rectifier with buck converter, and a TRIAC-based AC chopper to diode bridge rectifier. </w:t>
+      </w:r>
+      <w:r>
+        <w:rPr>
+          <w:rFonts w:eastAsia="Noto Sans CJK SC Regular" w:cs="Lohit Devanagari"/>
+          <w:color w:val="auto"/>
+          <w:kern w:val="2"/>
+          <w:sz w:val="24"/>
+          <w:szCs w:val="24"/>
+          <w:lang w:val="en-US" w:eastAsia="zh-CN" w:bidi="hi-IN"/>
+        </w:rPr>
+        <w:t>After presenting some common calculations, the simulations results for the selected TRIAC-based AC chopper circuit will be shown. Results for the other topologies that were not selected can be found in the projects’ simulation report. Since some modeled component values were changed based on parameters from the datasheets of the selected components, the results presented here are different from those in the previously submitted simulation report.</w:t>
       </w:r>
     </w:p>
     <w:p>
@@ -5296,7 +5301,7 @@
       </w:pPr>
       <w:r>
         <w:rPr/>
-        <w:t xml:space="preserve">The last topology that was considered is a simple triac AC chopper circuit connected to the DC motor through a diode bridge. This topology was not presented in class, but when asked about how to generate the gate signals for a thyristor rectifier, he suggested that we could use triac and diac components and recommended basic driver circuits. After some research on possible thyristor driver circuits, we found a circuit in the Littlefuse “Phase Control Using Thyristors” Application Note AN1003 that we thought could possibly work for this project. The circuit as shown in the application note is reproduced in </w:t>
+        <w:t xml:space="preserve">The last topology that was considered is a simple triac AC chopper circuit connected to the DC motor through a diode bridge. This topology was not presented in class, but when asked about how to generate the gate signals for a thyristor rectifier, he suggested that we could use triac and diac components and recommended basic driver circuits. After some research on possible thyristor driver circuits, we found a circuit in the Littlefuse “Phase Control Using Thyristors” Application Note AN1003 that we thought could possibly work for this project. A schematic of the circuit we designed is shown in </w:t>
       </w:r>
       <w:r>
         <w:rPr/>
@@ -5326,6 +5331,7 @@
     <w:p>
       <w:pPr>
         <w:pStyle w:val="Normal"/>
+        <w:keepNext w:val="true"/>
         <w:jc w:val="center"/>
         <w:rPr/>
       </w:pPr>
@@ -5333,9 +5339,9 @@
         <w:rPr/>
         <w:drawing>
           <wp:inline distT="0" distB="0" distL="0" distR="0">
-            <wp:extent cx="4076065" cy="2226945"/>
+            <wp:extent cx="4122420" cy="4017010"/>
             <wp:effectExtent l="0" t="0" r="0" b="0"/>
-            <wp:docPr id="3" name="Image4" descr=""/>
+            <wp:docPr id="3" name="Image1" descr=""/>
             <wp:cNvGraphicFramePr>
               <a:graphicFrameLocks xmlns:a="http://schemas.openxmlformats.org/drawingml/2006/main" noChangeAspect="1"/>
             </wp:cNvGraphicFramePr>
@@ -5343,7 +5349,7 @@
               <a:graphicData uri="http://schemas.openxmlformats.org/drawingml/2006/picture">
                 <pic:pic xmlns:pic="http://schemas.openxmlformats.org/drawingml/2006/picture">
                   <pic:nvPicPr>
-                    <pic:cNvPr id="3" name="Image4" descr=""/>
+                    <pic:cNvPr id="3" name="Image1" descr=""/>
                     <pic:cNvPicPr>
                       <a:picLocks noChangeAspect="1" noChangeArrowheads="1"/>
                     </pic:cNvPicPr>
@@ -5357,7 +5363,7 @@
                   <pic:spPr bwMode="auto">
                     <a:xfrm>
                       <a:off x="0" y="0"/>
-                      <a:ext cx="4076065" cy="2226945"/>
+                      <a:ext cx="4122420" cy="4017010"/>
                     </a:xfrm>
                     <a:prstGeom prst="rect">
                       <a:avLst/>
@@ -5421,7 +5427,15 @@
       </w:pPr>
       <w:r>
         <w:rPr/>
-        <w:t>Simulating this circuit is complicated in Simulink by the fact that Simulink does not have any triac or diac models in the toolbox. In order to implement the circuit in Simulink, a triac model was developed by placing two thyristors in parallel but with opposite polarity and connecting the firing signals together. The input resistance of the triac gate was modeled with a resistance of 1 kΩ since that gives a gate current pulse of 10-20 mA when the diac fires and seems to be in the right order of magnitude.</w:t>
+        <w:t xml:space="preserve">Simulating this circuit is complicated in Simulink by the fact that Simulink does not have any triac or diac models in the toolbox. In order to implement the circuit in Simulink, a triac model was developed by placing two thyristors in parallel but with opposite polarity and connecting the firing signals together. Based on the selected BTA26 triac, the forward voltage was modeled as 1.3 V based on the datasheet maximum forward voltage drop for the triac. </w:t>
+      </w:r>
+      <w:r>
+        <w:rPr/>
+        <w:t xml:space="preserve">The triac was modeled with a resistance of 16 mΩ based on the dynamic resistance stated on the datasheet. </w:t>
+      </w:r>
+      <w:r>
+        <w:rPr/>
+        <w:t>The input resistance of the triac gate was modeled with a resistance of 1 kΩ since that gives a gate current pulse of 10-20 mA when the diac fires and seems to be in the right order of magnitude.</w:t>
       </w:r>
     </w:p>
     <w:p>
@@ -5431,7 +5445,22 @@
       </w:pPr>
       <w:r>
         <w:rPr/>
-        <w:t>A Simulink diac model was created by making the same counter-parallel connection as was done for the triac and then creating logic in the firing circuit such that the diac fires when the voltage across the device exceeds its characteristic turn-on voltage. For the purposes of preliminary simulations, a diac breakover voltage V</w:t>
+        <w:t xml:space="preserve">A Simulink diac model was created by making the same counter-parallel connection as was done for the triac and then creating logic in the firing circuit such that the diac fires when the voltage across the device exceeds its characteristic turn-on voltage. </w:t>
+      </w:r>
+      <w:r>
+        <w:rPr>
+          <w:rFonts w:eastAsia="Noto Sans CJK SC Regular" w:cs="Lohit Devanagari"/>
+          <w:color w:val="auto"/>
+          <w:kern w:val="2"/>
+          <w:sz w:val="24"/>
+          <w:szCs w:val="24"/>
+          <w:lang w:val="en-US" w:eastAsia="zh-CN" w:bidi="hi-IN"/>
+        </w:rPr>
+        <w:t>A</w:t>
+      </w:r>
+      <w:r>
+        <w:rPr/>
+        <w:t xml:space="preserve"> diac breakover voltage V</w:t>
       </w:r>
       <w:r>
         <w:rPr>
@@ -5441,7 +5470,18 @@
       </w:r>
       <w:r>
         <w:rPr/>
-        <w:t xml:space="preserve"> of 36 V was used since this appears to be a commercially available rating.</w:t>
+        <w:t xml:space="preserve"> of 32 V </w:t>
+      </w:r>
+      <w:r>
+        <w:rPr>
+          <w:rFonts w:eastAsia="Noto Sans CJK SC Regular" w:cs="Lohit Devanagari"/>
+          <w:color w:val="auto"/>
+          <w:kern w:val="2"/>
+          <w:sz w:val="24"/>
+          <w:szCs w:val="24"/>
+          <w:lang w:val="en-US" w:eastAsia="zh-CN" w:bidi="hi-IN"/>
+        </w:rPr>
+        <w:t>was used based on the selected DB3 diac. The DB3 has a minimum dynamic breakover voltage ΔV of 5V, so the diac was modeled with a forward voltage of 27 V.</w:t>
       </w:r>
     </w:p>
     <w:p>
@@ -5589,7 +5629,15 @@
       </w:pPr>
       <w:r>
         <w:rPr/>
-        <w:t xml:space="preserve">In order to test that the circuit works as expected and see the range of control of the triac, the model was first tested using relatively small resistive load of 100 Ω on the rectifier output. The resistance of R2, representing the control potentiometer, was varied and the output voltage and current waveforms recorded. Results of these simulations are shown in </w:t>
+        <w:t>In order to test that the circuit works as expected and see the range of control of the triac, the model was first tested using relatively small resistive load of 100 Ω on the rectifier output. The resistance of R</w:t>
+      </w:r>
+      <w:r>
+        <w:rPr/>
+        <w:t>1</w:t>
+      </w:r>
+      <w:r>
+        <w:rPr/>
+        <w:t xml:space="preserve">, representing the control potentiometer, was varied and the output voltage and current waveforms recorded. Results of these simulations are shown in </w:t>
       </w:r>
       <w:r>
         <w:rPr/>
@@ -5735,7 +5783,18 @@
       </w:r>
       <w:r>
         <w:rPr/>
-        <w:t>, the diac firing circuit is limited in its ability to fire at angles near 0° and near 90°. We think that this is probably owing to the inclusion of  series resistor R1 that prevents the capacitors from being short-circuited if the potentiometer is adjusted to its minimum position.</w:t>
+        <w:t xml:space="preserve">, the diac firing circuit is limited in its ability to fire at angles near 0° and near 90°. </w:t>
+      </w:r>
+      <w:r>
+        <w:rPr>
+          <w:rFonts w:eastAsia="Noto Sans CJK SC Regular" w:cs="Lohit Devanagari"/>
+          <w:color w:val="auto"/>
+          <w:kern w:val="2"/>
+          <w:sz w:val="24"/>
+          <w:szCs w:val="24"/>
+          <w:lang w:val="en-US" w:eastAsia="zh-CN" w:bidi="hi-IN"/>
+        </w:rPr>
+        <w:t>From what we have read about diac-triac circuits, this “snapping on” behavior is typical of this type of circuit, and we observed it during testing as well.</w:t>
       </w:r>
     </w:p>
     <w:p>
@@ -5759,7 +5818,22 @@
       </w:pPr>
       <w:r>
         <w:rPr/>
-        <w:t>Once the circuit was simulated using the small resistive load and was giving reasonable results, we passed to simulations using the equivalent circuit for the DC motor as we did for the other topologies. For each load condition, the R2 resistance was adjusted to give an average output voltage appropriate to the load condition. For the motor start, this was set to obtain current near or less than the rated current of the motor. For no load and kettle load conditions, the output voltage was adjusted to 175 V. In this case, the rated motor load was not simulated since a phase-to-neutral supply voltage of 220 V was not sufficient to obtain an output voltage of 220 V</w:t>
+        <w:t>Once the circuit was simulated using the small resistive load and was giving reasonable results, we passed to simulations using the equivalent circuit for the DC motor as we did for the other topologies. For each load condition, the R</w:t>
+      </w:r>
+      <w:r>
+        <w:rPr>
+          <w:rFonts w:eastAsia="Noto Sans CJK SC Regular" w:cs="Lohit Devanagari"/>
+          <w:color w:val="auto"/>
+          <w:kern w:val="2"/>
+          <w:sz w:val="24"/>
+          <w:szCs w:val="24"/>
+          <w:lang w:val="en-US" w:eastAsia="zh-CN" w:bidi="hi-IN"/>
+        </w:rPr>
+        <w:t>1</w:t>
+      </w:r>
+      <w:r>
+        <w:rPr/>
+        <w:t xml:space="preserve"> resistance was adjusted to give an average output voltage appropriate to the load condition. For the motor start, this was set to obtain current near or less than the rated current of the motor. For no load and kettle load conditions, the output voltage was adjusted to 175 V. In this case, the rated motor load was not simulated since a phase-to-neutral supply voltage of 220 V was not sufficient to obtain an output voltage of 220 V</w:t>
       </w:r>
       <w:r>
         <w:rPr>
@@ -5822,6 +5896,7 @@
         <w:jc w:val="center"/>
         <w:rPr/>
       </w:pPr>
+      <w:bookmarkStart w:id="21" w:name="__DdeLink__1632_377958639"/>
       <w:r>
         <w:rPr/>
         <w:drawing>
@@ -5868,8 +5943,8 @@
         <w:pStyle w:val="Figure"/>
         <w:rPr/>
       </w:pPr>
-      <w:bookmarkStart w:id="21" w:name="Ref_Figure9_label_and_number"/>
       <w:bookmarkStart w:id="22" w:name="Ref_Figure6_label_and_number111"/>
+      <w:bookmarkStart w:id="23" w:name="Ref_Figure9_label_and_number"/>
       <w:r>
         <w:rPr/>
         <w:t xml:space="preserve">Figure </w:t>
@@ -5894,11 +5969,141 @@
         <w:rPr/>
         <w:fldChar w:fldCharType="end"/>
       </w:r>
+      <w:bookmarkEnd w:id="22"/>
+      <w:bookmarkEnd w:id="23"/>
+      <w:r>
+        <w:rPr/>
+        <w:t>: Triac-Diac Simulation Output Waveforms</w:t>
+      </w:r>
+    </w:p>
+    <w:p>
+      <w:pPr>
+        <w:pStyle w:val="TextBody"/>
+        <w:rPr/>
+      </w:pPr>
+      <w:r>
+        <w:rPr/>
+        <w:t xml:space="preserve">In </w:t>
+      </w:r>
+      <w:r>
+        <w:rPr/>
+        <w:fldChar w:fldCharType="begin"/>
+      </w:r>
+      <w:r>
+        <w:rPr/>
+        <w:instrText> REF Ref_Figure9_label_and_number \h </w:instrText>
+      </w:r>
+      <w:r>
+        <w:rPr/>
+        <w:fldChar w:fldCharType="separate"/>
+      </w:r>
+      <w:r>
+        <w:rPr/>
+        <w:t>Figure 6</w:t>
+      </w:r>
+      <w:r>
+        <w:rPr/>
+        <w:fldChar w:fldCharType="end"/>
+      </w:r>
+      <w:r>
+        <w:rPr/>
+        <w:t>, we can see that the output current is continuous only for the starting case. In the other two load cases, current was discontinuous. This is largely due to the use of a single-phase AC voltage source rather than three-phase.</w:t>
+      </w:r>
       <w:bookmarkEnd w:id="21"/>
-      <w:bookmarkEnd w:id="22"/>
-      <w:r>
-        <w:rPr/>
-        <w:t>: Triac-Diac Simulation Output Waveforms</w:t>
+    </w:p>
+    <w:p>
+      <w:pPr>
+        <w:pStyle w:val="Normal"/>
+        <w:jc w:val="center"/>
+        <w:rPr/>
+      </w:pPr>
+      <w:r>
+        <w:rPr/>
+        <w:drawing>
+          <wp:inline distT="0" distB="0" distL="0" distR="0">
+            <wp:extent cx="3657600" cy="2614930"/>
+            <wp:effectExtent l="0" t="0" r="0" b="0"/>
+            <wp:docPr id="7" name="Image3" descr=""/>
+            <wp:cNvGraphicFramePr>
+              <a:graphicFrameLocks xmlns:a="http://schemas.openxmlformats.org/drawingml/2006/main" noChangeAspect="1"/>
+            </wp:cNvGraphicFramePr>
+            <a:graphic xmlns:a="http://schemas.openxmlformats.org/drawingml/2006/main">
+              <a:graphicData uri="http://schemas.openxmlformats.org/drawingml/2006/picture">
+                <pic:pic xmlns:pic="http://schemas.openxmlformats.org/drawingml/2006/picture">
+                  <pic:nvPicPr>
+                    <pic:cNvPr id="7" name="Image3" descr=""/>
+                    <pic:cNvPicPr>
+                      <a:picLocks noChangeAspect="1" noChangeArrowheads="1"/>
+                    </pic:cNvPicPr>
+                  </pic:nvPicPr>
+                  <pic:blipFill>
+                    <a:blip r:embed="rId8"/>
+                    <a:stretch>
+                      <a:fillRect/>
+                    </a:stretch>
+                  </pic:blipFill>
+                  <pic:spPr bwMode="auto">
+                    <a:xfrm>
+                      <a:off x="0" y="0"/>
+                      <a:ext cx="3657600" cy="2614930"/>
+                    </a:xfrm>
+                    <a:prstGeom prst="rect">
+                      <a:avLst/>
+                    </a:prstGeom>
+                  </pic:spPr>
+                </pic:pic>
+              </a:graphicData>
+            </a:graphic>
+          </wp:inline>
+        </w:drawing>
+      </w:r>
+    </w:p>
+    <w:p>
+      <w:pPr>
+        <w:pStyle w:val="Figure"/>
+        <w:rPr/>
+      </w:pPr>
+      <w:bookmarkStart w:id="24" w:name="Ref_Figure9_label_and_number1"/>
+      <w:bookmarkStart w:id="25" w:name="Ref_Figure6_label_and_number1111"/>
+      <w:bookmarkStart w:id="26" w:name="Ref_Figure6_label_and_number"/>
+      <w:r>
+        <w:rPr/>
+        <w:t xml:space="preserve">Figure </w:t>
+      </w:r>
+      <w:r>
+        <w:rPr/>
+        <w:fldChar w:fldCharType="begin"/>
+      </w:r>
+      <w:r>
+        <w:rPr/>
+        <w:instrText> SEQ Figure \* ARABIC </w:instrText>
+      </w:r>
+      <w:r>
+        <w:rPr/>
+        <w:fldChar w:fldCharType="separate"/>
+      </w:r>
+      <w:r>
+        <w:rPr/>
+        <w:t>7</w:t>
+      </w:r>
+      <w:r>
+        <w:rPr/>
+        <w:fldChar w:fldCharType="end"/>
+      </w:r>
+      <w:bookmarkEnd w:id="26"/>
+      <w:bookmarkEnd w:id="24"/>
+      <w:bookmarkEnd w:id="25"/>
+      <w:r>
+        <w:rPr/>
+        <w:t xml:space="preserve">: </w:t>
+      </w:r>
+      <w:r>
+        <w:rPr/>
+        <w:t xml:space="preserve">Triac-Diac </w:t>
+      </w:r>
+      <w:r>
+        <w:rPr/>
+        <w:t>Control Voltage &amp; Current</w:t>
       </w:r>
     </w:p>
     <w:p>
@@ -5916,7 +6121,7 @@
       </w:r>
       <w:r>
         <w:rPr/>
-        <w:instrText> REF Ref_Figure9_label_and_number \h </w:instrText>
+        <w:instrText> REF Ref_Figure6_label_and_number \h </w:instrText>
       </w:r>
       <w:r>
         <w:rPr/>
@@ -5924,7 +6129,7 @@
       </w:r>
       <w:r>
         <w:rPr/>
-        <w:t>Figure 6</w:t>
+        <w:t>Figure 7</w:t>
       </w:r>
       <w:r>
         <w:rPr/>
@@ -5932,7 +6137,11 @@
       </w:r>
       <w:r>
         <w:rPr/>
-        <w:t>, we can see that the output current is continuous only for the starting case. In the other two load cases, current was discontinuous. This is largely due to the use of a single-phase AC voltage source rather than three-phase.</w:t>
+        <w:t xml:space="preserve">, </w:t>
+      </w:r>
+      <w:r>
+        <w:rPr/>
+        <w:t>the diac control voltage and current are shown for the kettle load simulation. This is provided for comparison against oscillography recorded during testing.</w:t>
       </w:r>
     </w:p>
     <w:p>
@@ -5940,8 +6149,8 @@
         <w:pStyle w:val="TextBody"/>
         <w:rPr/>
       </w:pPr>
-      <w:bookmarkStart w:id="23" w:name="__RefHeading___Toc6595_3320701940"/>
-      <w:bookmarkEnd w:id="23"/>
+      <w:bookmarkStart w:id="27" w:name="__RefHeading___Toc6595_3320701940"/>
+      <w:bookmarkEnd w:id="27"/>
       <w:r>
         <w:rPr/>
         <w:t xml:space="preserve">Tables </w:t>
@@ -6001,13 +6210,13 @@
         <w:keepNext w:val="true"/>
         <w:rPr/>
       </w:pPr>
-      <w:bookmarkStart w:id="24" w:name="_Ref263082311"/>
+      <w:bookmarkStart w:id="28" w:name="_Ref263082311"/>
       <w:r>
         <w:rPr/>
         <w:t xml:space="preserve">Table </w:t>
       </w:r>
-      <w:bookmarkStart w:id="25" w:name="Ref_Table5_number_only1"/>
-      <w:bookmarkStart w:id="26" w:name="Ref_Table8_number_only"/>
+      <w:bookmarkStart w:id="29" w:name="Ref_Table5_number_only1"/>
+      <w:bookmarkStart w:id="30" w:name="Ref_Table8_number_only"/>
       <w:r>
         <w:rPr/>
         <w:fldChar w:fldCharType="begin"/>
@@ -6028,9 +6237,9 @@
         <w:rPr/>
         <w:fldChar w:fldCharType="end"/>
       </w:r>
-      <w:bookmarkEnd w:id="24"/>
-      <w:bookmarkEnd w:id="25"/>
-      <w:bookmarkEnd w:id="26"/>
+      <w:bookmarkEnd w:id="28"/>
+      <w:bookmarkEnd w:id="29"/>
+      <w:bookmarkEnd w:id="30"/>
       <w:r>
         <w:rPr/>
         <w:t xml:space="preserve">:  </w:t>
@@ -6070,12 +6279,12 @@
         <w:gridCol w:w="1433"/>
         <w:gridCol w:w="725"/>
         <w:gridCol w:w="984"/>
-        <w:gridCol w:w="997"/>
-        <w:gridCol w:w="984"/>
-        <w:gridCol w:w="872"/>
         <w:gridCol w:w="999"/>
-        <w:gridCol w:w="1006"/>
-        <w:gridCol w:w="1185"/>
+        <w:gridCol w:w="982"/>
+        <w:gridCol w:w="874"/>
+        <w:gridCol w:w="999"/>
+        <w:gridCol w:w="1005"/>
+        <w:gridCol w:w="1184"/>
       </w:tblGrid>
       <w:tr>
         <w:trPr>
@@ -6195,121 +6404,6 @@
         </w:tc>
         <w:tc>
           <w:tcPr>
-            <w:tcW w:w="997" w:type="dxa"/>
-            <w:tcBorders>
-              <w:top w:val="single" w:sz="12" w:space="0" w:color="000000"/>
-              <w:bottom w:val="single" w:sz="2" w:space="0" w:color="000000"/>
-            </w:tcBorders>
-            <w:shd w:color="auto" w:fill="auto" w:val="clear"/>
-            <w:vAlign w:val="center"/>
-          </w:tcPr>
-          <w:p>
-            <w:pPr>
-              <w:pStyle w:val="TableHeading"/>
-              <w:rPr/>
-            </w:pPr>
-            <w:r>
-              <w:rPr/>
-              <w:t>I</w:t>
-            </w:r>
-            <w:r>
-              <w:rPr>
-                <w:vertAlign w:val="subscript"/>
-              </w:rPr>
-              <w:t>IN</w:t>
-            </w:r>
-            <w:r>
-              <w:rPr/>
-              <w:t xml:space="preserve"> (A</w:t>
-            </w:r>
-            <w:r>
-              <w:rPr>
-                <w:vertAlign w:val="subscript"/>
-              </w:rPr>
-              <w:t>RMS</w:t>
-            </w:r>
-            <w:r>
-              <w:rPr/>
-              <w:t>)</w:t>
-            </w:r>
-          </w:p>
-        </w:tc>
-        <w:tc>
-          <w:tcPr>
-            <w:tcW w:w="984" w:type="dxa"/>
-            <w:tcBorders>
-              <w:top w:val="single" w:sz="12" w:space="0" w:color="000000"/>
-              <w:bottom w:val="single" w:sz="2" w:space="0" w:color="000000"/>
-            </w:tcBorders>
-            <w:shd w:color="auto" w:fill="auto" w:val="clear"/>
-            <w:vAlign w:val="center"/>
-          </w:tcPr>
-          <w:p>
-            <w:pPr>
-              <w:pStyle w:val="TableHeading"/>
-              <w:rPr/>
-            </w:pPr>
-            <w:r>
-              <w:rPr/>
-              <w:t>P</w:t>
-            </w:r>
-            <w:r>
-              <w:rPr>
-                <w:vertAlign w:val="subscript"/>
-              </w:rPr>
-              <w:t>IN</w:t>
-            </w:r>
-          </w:p>
-          <w:p>
-            <w:pPr>
-              <w:pStyle w:val="TableHeading"/>
-              <w:rPr/>
-            </w:pPr>
-            <w:r>
-              <w:rPr/>
-              <w:t>(W)</w:t>
-            </w:r>
-          </w:p>
-        </w:tc>
-        <w:tc>
-          <w:tcPr>
-            <w:tcW w:w="872" w:type="dxa"/>
-            <w:tcBorders>
-              <w:top w:val="single" w:sz="12" w:space="0" w:color="000000"/>
-              <w:bottom w:val="single" w:sz="2" w:space="0" w:color="000000"/>
-            </w:tcBorders>
-            <w:shd w:color="auto" w:fill="auto" w:val="clear"/>
-            <w:vAlign w:val="center"/>
-          </w:tcPr>
-          <w:p>
-            <w:pPr>
-              <w:pStyle w:val="TableHeading"/>
-              <w:rPr/>
-            </w:pPr>
-            <w:r>
-              <w:rPr/>
-              <w:t>Q</w:t>
-            </w:r>
-            <w:r>
-              <w:rPr>
-                <w:vertAlign w:val="subscript"/>
-              </w:rPr>
-              <w:t>IN</w:t>
-            </w:r>
-          </w:p>
-          <w:p>
-            <w:pPr>
-              <w:pStyle w:val="TableHeading"/>
-              <w:rPr/>
-            </w:pPr>
-            <w:r>
-              <w:rPr/>
-              <w:t>(var)</w:t>
-            </w:r>
-          </w:p>
-        </w:tc>
-        <w:tc>
-          <w:tcPr>
             <w:tcW w:w="999" w:type="dxa"/>
             <w:tcBorders>
               <w:top w:val="single" w:sz="12" w:space="0" w:color="000000"/>
@@ -6325,7 +6419,7 @@
             </w:pPr>
             <w:r>
               <w:rPr/>
-              <w:t>S</w:t>
+              <w:t>I</w:t>
             </w:r>
             <w:r>
               <w:rPr>
@@ -6333,21 +6427,25 @@
               </w:rPr>
               <w:t>IN</w:t>
             </w:r>
-          </w:p>
-          <w:p>
-            <w:pPr>
-              <w:pStyle w:val="TableHeading"/>
-              <w:rPr/>
-            </w:pPr>
-            <w:r>
-              <w:rPr/>
-              <w:t>(VA)</w:t>
-            </w:r>
-          </w:p>
-        </w:tc>
-        <w:tc>
-          <w:tcPr>
-            <w:tcW w:w="1006" w:type="dxa"/>
+            <w:r>
+              <w:rPr/>
+              <w:t xml:space="preserve"> (A</w:t>
+            </w:r>
+            <w:r>
+              <w:rPr>
+                <w:vertAlign w:val="subscript"/>
+              </w:rPr>
+              <w:t>RMS</w:t>
+            </w:r>
+            <w:r>
+              <w:rPr/>
+              <w:t>)</w:t>
+            </w:r>
+          </w:p>
+        </w:tc>
+        <w:tc>
+          <w:tcPr>
+            <w:tcW w:w="982" w:type="dxa"/>
             <w:tcBorders>
               <w:top w:val="single" w:sz="12" w:space="0" w:color="000000"/>
               <w:bottom w:val="single" w:sz="2" w:space="0" w:color="000000"/>
@@ -6362,13 +6460,29 @@
             </w:pPr>
             <w:r>
               <w:rPr/>
-              <w:t>PF</w:t>
-            </w:r>
-          </w:p>
-        </w:tc>
-        <w:tc>
-          <w:tcPr>
-            <w:tcW w:w="1185" w:type="dxa"/>
+              <w:t>P</w:t>
+            </w:r>
+            <w:r>
+              <w:rPr>
+                <w:vertAlign w:val="subscript"/>
+              </w:rPr>
+              <w:t>IN</w:t>
+            </w:r>
+          </w:p>
+          <w:p>
+            <w:pPr>
+              <w:pStyle w:val="TableHeading"/>
+              <w:rPr/>
+            </w:pPr>
+            <w:r>
+              <w:rPr/>
+              <w:t>(W)</w:t>
+            </w:r>
+          </w:p>
+        </w:tc>
+        <w:tc>
+          <w:tcPr>
+            <w:tcW w:w="874" w:type="dxa"/>
             <w:tcBorders>
               <w:top w:val="single" w:sz="12" w:space="0" w:color="000000"/>
               <w:bottom w:val="single" w:sz="2" w:space="0" w:color="000000"/>
@@ -6378,6 +6492,101 @@
           </w:tcPr>
           <w:p>
             <w:pPr>
+              <w:pStyle w:val="TableHeading"/>
+              <w:rPr/>
+            </w:pPr>
+            <w:r>
+              <w:rPr/>
+              <w:t>Q</w:t>
+            </w:r>
+            <w:r>
+              <w:rPr>
+                <w:vertAlign w:val="subscript"/>
+              </w:rPr>
+              <w:t>IN</w:t>
+            </w:r>
+          </w:p>
+          <w:p>
+            <w:pPr>
+              <w:pStyle w:val="TableHeading"/>
+              <w:rPr/>
+            </w:pPr>
+            <w:r>
+              <w:rPr/>
+              <w:t>(var)</w:t>
+            </w:r>
+          </w:p>
+        </w:tc>
+        <w:tc>
+          <w:tcPr>
+            <w:tcW w:w="999" w:type="dxa"/>
+            <w:tcBorders>
+              <w:top w:val="single" w:sz="12" w:space="0" w:color="000000"/>
+              <w:bottom w:val="single" w:sz="2" w:space="0" w:color="000000"/>
+            </w:tcBorders>
+            <w:shd w:color="auto" w:fill="auto" w:val="clear"/>
+            <w:vAlign w:val="center"/>
+          </w:tcPr>
+          <w:p>
+            <w:pPr>
+              <w:pStyle w:val="TableHeading"/>
+              <w:rPr/>
+            </w:pPr>
+            <w:r>
+              <w:rPr/>
+              <w:t>S</w:t>
+            </w:r>
+            <w:r>
+              <w:rPr>
+                <w:vertAlign w:val="subscript"/>
+              </w:rPr>
+              <w:t>IN</w:t>
+            </w:r>
+          </w:p>
+          <w:p>
+            <w:pPr>
+              <w:pStyle w:val="TableHeading"/>
+              <w:rPr/>
+            </w:pPr>
+            <w:r>
+              <w:rPr/>
+              <w:t>(VA)</w:t>
+            </w:r>
+          </w:p>
+        </w:tc>
+        <w:tc>
+          <w:tcPr>
+            <w:tcW w:w="1005" w:type="dxa"/>
+            <w:tcBorders>
+              <w:top w:val="single" w:sz="12" w:space="0" w:color="000000"/>
+              <w:bottom w:val="single" w:sz="2" w:space="0" w:color="000000"/>
+            </w:tcBorders>
+            <w:shd w:color="auto" w:fill="auto" w:val="clear"/>
+            <w:vAlign w:val="center"/>
+          </w:tcPr>
+          <w:p>
+            <w:pPr>
+              <w:pStyle w:val="TableHeading"/>
+              <w:rPr/>
+            </w:pPr>
+            <w:r>
+              <w:rPr/>
+              <w:t>PF</w:t>
+            </w:r>
+          </w:p>
+        </w:tc>
+        <w:tc>
+          <w:tcPr>
+            <w:tcW w:w="1184" w:type="dxa"/>
+            <w:tcBorders>
+              <w:top w:val="single" w:sz="12" w:space="0" w:color="000000"/>
+              <w:bottom w:val="single" w:sz="2" w:space="0" w:color="000000"/>
+            </w:tcBorders>
+            <w:shd w:color="auto" w:fill="auto" w:val="clear"/>
+            <w:vAlign w:val="center"/>
+          </w:tcPr>
+          <w:p>
+            <w:pPr>
               <w:pStyle w:val="TableContents"/>
               <w:jc w:val="center"/>
               <w:rPr/>
@@ -6473,60 +6682,6 @@
         </w:tc>
         <w:tc>
           <w:tcPr>
-            <w:tcW w:w="997" w:type="dxa"/>
-            <w:tcBorders/>
-            <w:shd w:color="auto" w:fill="auto" w:val="clear"/>
-          </w:tcPr>
-          <w:p>
-            <w:pPr>
-              <w:pStyle w:val="TableContents"/>
-              <w:jc w:val="center"/>
-              <w:rPr/>
-            </w:pPr>
-            <w:r>
-              <w:rPr/>
-              <w:t>7.07</w:t>
-            </w:r>
-          </w:p>
-        </w:tc>
-        <w:tc>
-          <w:tcPr>
-            <w:tcW w:w="984" w:type="dxa"/>
-            <w:tcBorders/>
-            <w:shd w:color="auto" w:fill="auto" w:val="clear"/>
-          </w:tcPr>
-          <w:p>
-            <w:pPr>
-              <w:pStyle w:val="TableContents"/>
-              <w:jc w:val="center"/>
-              <w:rPr/>
-            </w:pPr>
-            <w:r>
-              <w:rPr/>
-              <w:t>199.3</w:t>
-            </w:r>
-          </w:p>
-        </w:tc>
-        <w:tc>
-          <w:tcPr>
-            <w:tcW w:w="872" w:type="dxa"/>
-            <w:tcBorders/>
-            <w:shd w:color="auto" w:fill="auto" w:val="clear"/>
-          </w:tcPr>
-          <w:p>
-            <w:pPr>
-              <w:pStyle w:val="TableContents"/>
-              <w:jc w:val="center"/>
-              <w:rPr/>
-            </w:pPr>
-            <w:r>
-              <w:rPr/>
-              <w:t>1541</w:t>
-            </w:r>
-          </w:p>
-        </w:tc>
-        <w:tc>
-          <w:tcPr>
             <w:tcW w:w="999" w:type="dxa"/>
             <w:tcBorders/>
             <w:shd w:color="auto" w:fill="auto" w:val="clear"/>
@@ -6539,13 +6694,67 @@
             </w:pPr>
             <w:r>
               <w:rPr/>
+              <w:t>7.07</w:t>
+            </w:r>
+          </w:p>
+        </w:tc>
+        <w:tc>
+          <w:tcPr>
+            <w:tcW w:w="982" w:type="dxa"/>
+            <w:tcBorders/>
+            <w:shd w:color="auto" w:fill="auto" w:val="clear"/>
+          </w:tcPr>
+          <w:p>
+            <w:pPr>
+              <w:pStyle w:val="TableContents"/>
+              <w:jc w:val="center"/>
+              <w:rPr/>
+            </w:pPr>
+            <w:r>
+              <w:rPr/>
+              <w:t>199.3</w:t>
+            </w:r>
+          </w:p>
+        </w:tc>
+        <w:tc>
+          <w:tcPr>
+            <w:tcW w:w="874" w:type="dxa"/>
+            <w:tcBorders/>
+            <w:shd w:color="auto" w:fill="auto" w:val="clear"/>
+          </w:tcPr>
+          <w:p>
+            <w:pPr>
+              <w:pStyle w:val="TableContents"/>
+              <w:jc w:val="center"/>
+              <w:rPr/>
+            </w:pPr>
+            <w:r>
+              <w:rPr/>
+              <w:t>1541</w:t>
+            </w:r>
+          </w:p>
+        </w:tc>
+        <w:tc>
+          <w:tcPr>
+            <w:tcW w:w="999" w:type="dxa"/>
+            <w:tcBorders/>
+            <w:shd w:color="auto" w:fill="auto" w:val="clear"/>
+          </w:tcPr>
+          <w:p>
+            <w:pPr>
+              <w:pStyle w:val="TableContents"/>
+              <w:jc w:val="center"/>
+              <w:rPr/>
+            </w:pPr>
+            <w:r>
+              <w:rPr/>
               <w:t>1554</w:t>
             </w:r>
           </w:p>
         </w:tc>
         <w:tc>
           <w:tcPr>
-            <w:tcW w:w="1006" w:type="dxa"/>
+            <w:tcW w:w="1005" w:type="dxa"/>
             <w:tcBorders/>
             <w:shd w:color="auto" w:fill="auto" w:val="clear"/>
           </w:tcPr>
@@ -6563,7 +6772,7 @@
         </w:tc>
         <w:tc>
           <w:tcPr>
-            <w:tcW w:w="1185" w:type="dxa"/>
+            <w:tcW w:w="1184" w:type="dxa"/>
             <w:tcBorders/>
             <w:shd w:color="auto" w:fill="auto" w:val="clear"/>
           </w:tcPr>
@@ -6639,60 +6848,6 @@
         </w:tc>
         <w:tc>
           <w:tcPr>
-            <w:tcW w:w="997" w:type="dxa"/>
-            <w:tcBorders/>
-            <w:shd w:color="auto" w:fill="auto" w:val="clear"/>
-          </w:tcPr>
-          <w:p>
-            <w:pPr>
-              <w:pStyle w:val="TableContents"/>
-              <w:jc w:val="center"/>
-              <w:rPr/>
-            </w:pPr>
-            <w:r>
-              <w:rPr/>
-              <w:t>7.68</w:t>
-            </w:r>
-          </w:p>
-        </w:tc>
-        <w:tc>
-          <w:tcPr>
-            <w:tcW w:w="984" w:type="dxa"/>
-            <w:tcBorders/>
-            <w:shd w:color="auto" w:fill="auto" w:val="clear"/>
-          </w:tcPr>
-          <w:p>
-            <w:pPr>
-              <w:pStyle w:val="TableContents"/>
-              <w:jc w:val="center"/>
-              <w:rPr/>
-            </w:pPr>
-            <w:r>
-              <w:rPr/>
-              <w:t>878.1</w:t>
-            </w:r>
-          </w:p>
-        </w:tc>
-        <w:tc>
-          <w:tcPr>
-            <w:tcW w:w="872" w:type="dxa"/>
-            <w:tcBorders/>
-            <w:shd w:color="auto" w:fill="auto" w:val="clear"/>
-          </w:tcPr>
-          <w:p>
-            <w:pPr>
-              <w:pStyle w:val="TableContents"/>
-              <w:jc w:val="center"/>
-              <w:rPr/>
-            </w:pPr>
-            <w:r>
-              <w:rPr/>
-              <w:t>1439</w:t>
-            </w:r>
-          </w:p>
-        </w:tc>
-        <w:tc>
-          <w:tcPr>
             <w:tcW w:w="999" w:type="dxa"/>
             <w:tcBorders/>
             <w:shd w:color="auto" w:fill="auto" w:val="clear"/>
@@ -6705,13 +6860,67 @@
             </w:pPr>
             <w:r>
               <w:rPr/>
+              <w:t>7.68</w:t>
+            </w:r>
+          </w:p>
+        </w:tc>
+        <w:tc>
+          <w:tcPr>
+            <w:tcW w:w="982" w:type="dxa"/>
+            <w:tcBorders/>
+            <w:shd w:color="auto" w:fill="auto" w:val="clear"/>
+          </w:tcPr>
+          <w:p>
+            <w:pPr>
+              <w:pStyle w:val="TableContents"/>
+              <w:jc w:val="center"/>
+              <w:rPr/>
+            </w:pPr>
+            <w:r>
+              <w:rPr/>
+              <w:t>878.1</w:t>
+            </w:r>
+          </w:p>
+        </w:tc>
+        <w:tc>
+          <w:tcPr>
+            <w:tcW w:w="874" w:type="dxa"/>
+            <w:tcBorders/>
+            <w:shd w:color="auto" w:fill="auto" w:val="clear"/>
+          </w:tcPr>
+          <w:p>
+            <w:pPr>
+              <w:pStyle w:val="TableContents"/>
+              <w:jc w:val="center"/>
+              <w:rPr/>
+            </w:pPr>
+            <w:r>
+              <w:rPr/>
+              <w:t>1439</w:t>
+            </w:r>
+          </w:p>
+        </w:tc>
+        <w:tc>
+          <w:tcPr>
+            <w:tcW w:w="999" w:type="dxa"/>
+            <w:tcBorders/>
+            <w:shd w:color="auto" w:fill="auto" w:val="clear"/>
+          </w:tcPr>
+          <w:p>
+            <w:pPr>
+              <w:pStyle w:val="TableContents"/>
+              <w:jc w:val="center"/>
+              <w:rPr/>
+            </w:pPr>
+            <w:r>
+              <w:rPr/>
               <w:t>1686</w:t>
             </w:r>
           </w:p>
         </w:tc>
         <w:tc>
           <w:tcPr>
-            <w:tcW w:w="1006" w:type="dxa"/>
+            <w:tcW w:w="1005" w:type="dxa"/>
             <w:tcBorders/>
             <w:shd w:color="auto" w:fill="auto" w:val="clear"/>
           </w:tcPr>
@@ -6729,7 +6938,7 @@
         </w:tc>
         <w:tc>
           <w:tcPr>
-            <w:tcW w:w="1185" w:type="dxa"/>
+            <w:tcW w:w="1184" w:type="dxa"/>
             <w:tcBorders/>
             <w:shd w:color="auto" w:fill="auto" w:val="clear"/>
           </w:tcPr>
@@ -6811,66 +7020,6 @@
         </w:tc>
         <w:tc>
           <w:tcPr>
-            <w:tcW w:w="997" w:type="dxa"/>
-            <w:tcBorders>
-              <w:bottom w:val="single" w:sz="12" w:space="0" w:color="000000"/>
-            </w:tcBorders>
-            <w:shd w:color="auto" w:fill="auto" w:val="clear"/>
-          </w:tcPr>
-          <w:p>
-            <w:pPr>
-              <w:pStyle w:val="TableContents"/>
-              <w:jc w:val="center"/>
-              <w:rPr/>
-            </w:pPr>
-            <w:r>
-              <w:rPr/>
-              <w:t>17.64</w:t>
-            </w:r>
-          </w:p>
-        </w:tc>
-        <w:tc>
-          <w:tcPr>
-            <w:tcW w:w="984" w:type="dxa"/>
-            <w:tcBorders>
-              <w:bottom w:val="single" w:sz="12" w:space="0" w:color="000000"/>
-            </w:tcBorders>
-            <w:shd w:color="auto" w:fill="auto" w:val="clear"/>
-          </w:tcPr>
-          <w:p>
-            <w:pPr>
-              <w:pStyle w:val="TableContents"/>
-              <w:jc w:val="center"/>
-              <w:rPr/>
-            </w:pPr>
-            <w:r>
-              <w:rPr/>
-              <w:t>2505</w:t>
-            </w:r>
-          </w:p>
-        </w:tc>
-        <w:tc>
-          <w:tcPr>
-            <w:tcW w:w="872" w:type="dxa"/>
-            <w:tcBorders>
-              <w:bottom w:val="single" w:sz="12" w:space="0" w:color="000000"/>
-            </w:tcBorders>
-            <w:shd w:color="auto" w:fill="auto" w:val="clear"/>
-          </w:tcPr>
-          <w:p>
-            <w:pPr>
-              <w:pStyle w:val="TableContents"/>
-              <w:jc w:val="center"/>
-              <w:rPr/>
-            </w:pPr>
-            <w:r>
-              <w:rPr/>
-              <w:t>2936</w:t>
-            </w:r>
-          </w:p>
-        </w:tc>
-        <w:tc>
-          <w:tcPr>
             <w:tcW w:w="999" w:type="dxa"/>
             <w:tcBorders>
               <w:bottom w:val="single" w:sz="12" w:space="0" w:color="000000"/>
@@ -6885,13 +7034,13 @@
             </w:pPr>
             <w:r>
               <w:rPr/>
-              <w:t>3859</w:t>
-            </w:r>
-          </w:p>
-        </w:tc>
-        <w:tc>
-          <w:tcPr>
-            <w:tcW w:w="1006" w:type="dxa"/>
+              <w:t>17.64</w:t>
+            </w:r>
+          </w:p>
+        </w:tc>
+        <w:tc>
+          <w:tcPr>
+            <w:tcW w:w="982" w:type="dxa"/>
             <w:tcBorders>
               <w:bottom w:val="single" w:sz="12" w:space="0" w:color="000000"/>
             </w:tcBorders>
@@ -6905,13 +7054,13 @@
             </w:pPr>
             <w:r>
               <w:rPr/>
-              <w:t>0.65</w:t>
-            </w:r>
-          </w:p>
-        </w:tc>
-        <w:tc>
-          <w:tcPr>
-            <w:tcW w:w="1185" w:type="dxa"/>
+              <w:t>2505</w:t>
+            </w:r>
+          </w:p>
+        </w:tc>
+        <w:tc>
+          <w:tcPr>
+            <w:tcW w:w="874" w:type="dxa"/>
             <w:tcBorders>
               <w:bottom w:val="single" w:sz="12" w:space="0" w:color="000000"/>
             </w:tcBorders>
@@ -6925,6 +7074,66 @@
             </w:pPr>
             <w:r>
               <w:rPr/>
+              <w:t>2936</w:t>
+            </w:r>
+          </w:p>
+        </w:tc>
+        <w:tc>
+          <w:tcPr>
+            <w:tcW w:w="999" w:type="dxa"/>
+            <w:tcBorders>
+              <w:bottom w:val="single" w:sz="12" w:space="0" w:color="000000"/>
+            </w:tcBorders>
+            <w:shd w:color="auto" w:fill="auto" w:val="clear"/>
+          </w:tcPr>
+          <w:p>
+            <w:pPr>
+              <w:pStyle w:val="TableContents"/>
+              <w:jc w:val="center"/>
+              <w:rPr/>
+            </w:pPr>
+            <w:r>
+              <w:rPr/>
+              <w:t>3859</w:t>
+            </w:r>
+          </w:p>
+        </w:tc>
+        <w:tc>
+          <w:tcPr>
+            <w:tcW w:w="1005" w:type="dxa"/>
+            <w:tcBorders>
+              <w:bottom w:val="single" w:sz="12" w:space="0" w:color="000000"/>
+            </w:tcBorders>
+            <w:shd w:color="auto" w:fill="auto" w:val="clear"/>
+          </w:tcPr>
+          <w:p>
+            <w:pPr>
+              <w:pStyle w:val="TableContents"/>
+              <w:jc w:val="center"/>
+              <w:rPr/>
+            </w:pPr>
+            <w:r>
+              <w:rPr/>
+              <w:t>0.65</w:t>
+            </w:r>
+          </w:p>
+        </w:tc>
+        <w:tc>
+          <w:tcPr>
+            <w:tcW w:w="1184" w:type="dxa"/>
+            <w:tcBorders>
+              <w:bottom w:val="single" w:sz="12" w:space="0" w:color="000000"/>
+            </w:tcBorders>
+            <w:shd w:color="auto" w:fill="auto" w:val="clear"/>
+          </w:tcPr>
+          <w:p>
+            <w:pPr>
+              <w:pStyle w:val="TableContents"/>
+              <w:jc w:val="center"/>
+              <w:rPr/>
+            </w:pPr>
+            <w:r>
+              <w:rPr/>
               <w:t>40.31</w:t>
             </w:r>
           </w:p>
@@ -6947,13 +7156,13 @@
         <w:keepNext w:val="true"/>
         <w:rPr/>
       </w:pPr>
-      <w:bookmarkStart w:id="27" w:name="_Ref263095321"/>
+      <w:bookmarkStart w:id="31" w:name="_Ref263095321"/>
       <w:r>
         <w:rPr/>
         <w:t xml:space="preserve">Table </w:t>
       </w:r>
-      <w:bookmarkStart w:id="28" w:name="Ref_Table7_number_only1"/>
-      <w:bookmarkStart w:id="29" w:name="Ref_Table10_number_only"/>
+      <w:bookmarkStart w:id="32" w:name="Ref_Table7_number_only1"/>
+      <w:bookmarkStart w:id="33" w:name="Ref_Table10_number_only"/>
       <w:r>
         <w:rPr/>
         <w:fldChar w:fldCharType="begin"/>
@@ -6974,9 +7183,9 @@
         <w:rPr/>
         <w:fldChar w:fldCharType="end"/>
       </w:r>
-      <w:bookmarkEnd w:id="27"/>
-      <w:bookmarkEnd w:id="28"/>
-      <w:bookmarkEnd w:id="29"/>
+      <w:bookmarkEnd w:id="31"/>
+      <w:bookmarkEnd w:id="32"/>
+      <w:bookmarkEnd w:id="33"/>
       <w:r>
         <w:rPr/>
         <w:t xml:space="preserve">:  </w:t>
@@ -7777,13 +7986,13 @@
         <w:keepNext w:val="true"/>
         <w:rPr/>
       </w:pPr>
-      <w:bookmarkStart w:id="30" w:name="_Ref2630953211"/>
+      <w:bookmarkStart w:id="34" w:name="_Ref2630953211"/>
       <w:r>
         <w:rPr/>
         <w:t xml:space="preserve">Table </w:t>
       </w:r>
-      <w:bookmarkStart w:id="31" w:name="Ref_Table7_number_only11"/>
-      <w:bookmarkStart w:id="32" w:name="Ref_Table9_number_only"/>
+      <w:bookmarkStart w:id="35" w:name="Ref_Table7_number_only11"/>
+      <w:bookmarkStart w:id="36" w:name="Ref_Table9_number_only"/>
       <w:r>
         <w:rPr/>
         <w:fldChar w:fldCharType="begin"/>
@@ -7804,9 +8013,9 @@
         <w:rPr/>
         <w:fldChar w:fldCharType="end"/>
       </w:r>
-      <w:bookmarkEnd w:id="30"/>
-      <w:bookmarkEnd w:id="31"/>
-      <w:bookmarkEnd w:id="32"/>
+      <w:bookmarkEnd w:id="34"/>
+      <w:bookmarkEnd w:id="35"/>
+      <w:bookmarkEnd w:id="36"/>
       <w:r>
         <w:rPr/>
         <w:t xml:space="preserve">:  </w:t>
@@ -8339,13 +8548,13 @@
         <w:keepNext w:val="true"/>
         <w:rPr/>
       </w:pPr>
-      <w:bookmarkStart w:id="33" w:name="_Ref26309532112"/>
+      <w:bookmarkStart w:id="37" w:name="_Ref26309532112"/>
       <w:r>
         <w:rPr/>
         <w:t xml:space="preserve">Table </w:t>
       </w:r>
-      <w:bookmarkStart w:id="34" w:name="Ref_Table11_number_only"/>
-      <w:bookmarkStart w:id="35" w:name="Ref_Table7_number_only112"/>
+      <w:bookmarkStart w:id="38" w:name="Ref_Table11_number_only"/>
+      <w:bookmarkStart w:id="39" w:name="Ref_Table7_number_only112"/>
       <w:r>
         <w:rPr/>
         <w:fldChar w:fldCharType="begin"/>
@@ -8366,9 +8575,9 @@
         <w:rPr/>
         <w:fldChar w:fldCharType="end"/>
       </w:r>
-      <w:bookmarkEnd w:id="33"/>
-      <w:bookmarkEnd w:id="34"/>
-      <w:bookmarkEnd w:id="35"/>
+      <w:bookmarkEnd w:id="37"/>
+      <w:bookmarkEnd w:id="38"/>
+      <w:bookmarkEnd w:id="39"/>
       <w:r>
         <w:rPr/>
         <w:t xml:space="preserve">:  </w:t>
@@ -8901,13 +9110,13 @@
         <w:keepNext w:val="true"/>
         <w:rPr/>
       </w:pPr>
-      <w:bookmarkStart w:id="36" w:name="_Ref263095321121"/>
+      <w:bookmarkStart w:id="40" w:name="_Ref263095321121"/>
       <w:r>
         <w:rPr/>
         <w:t xml:space="preserve">Table </w:t>
       </w:r>
-      <w:bookmarkStart w:id="37" w:name="Ref_Table7_number_only1121"/>
-      <w:bookmarkStart w:id="38" w:name="Ref_Table12_number_only"/>
+      <w:bookmarkStart w:id="41" w:name="Ref_Table7_number_only1121"/>
+      <w:bookmarkStart w:id="42" w:name="Ref_Table12_number_only"/>
       <w:r>
         <w:rPr/>
         <w:fldChar w:fldCharType="begin"/>
@@ -8928,9 +9137,9 @@
         <w:rPr/>
         <w:fldChar w:fldCharType="end"/>
       </w:r>
-      <w:bookmarkEnd w:id="36"/>
-      <w:bookmarkEnd w:id="37"/>
-      <w:bookmarkEnd w:id="38"/>
+      <w:bookmarkEnd w:id="40"/>
+      <w:bookmarkEnd w:id="41"/>
+      <w:bookmarkEnd w:id="42"/>
       <w:r>
         <w:rPr/>
         <w:t xml:space="preserve">:  </w:t>
@@ -9534,13 +9743,13 @@
         <w:keepNext w:val="true"/>
         <w:rPr/>
       </w:pPr>
-      <w:bookmarkStart w:id="39" w:name="_Ref2630953212"/>
+      <w:bookmarkStart w:id="43" w:name="_Ref2630953212"/>
       <w:r>
         <w:rPr/>
         <w:t xml:space="preserve">Table </w:t>
       </w:r>
-      <w:bookmarkStart w:id="40" w:name="Ref_Table7_number_only12"/>
-      <w:bookmarkStart w:id="41" w:name="Ref_Table13_number_only"/>
+      <w:bookmarkStart w:id="44" w:name="Ref_Table7_number_only12"/>
+      <w:bookmarkStart w:id="45" w:name="Ref_Table13_number_only"/>
       <w:r>
         <w:rPr/>
         <w:fldChar w:fldCharType="begin"/>
@@ -9561,9 +9770,9 @@
         <w:rPr/>
         <w:fldChar w:fldCharType="end"/>
       </w:r>
-      <w:bookmarkEnd w:id="39"/>
-      <w:bookmarkEnd w:id="40"/>
-      <w:bookmarkEnd w:id="41"/>
+      <w:bookmarkEnd w:id="43"/>
+      <w:bookmarkEnd w:id="44"/>
+      <w:bookmarkEnd w:id="45"/>
       <w:r>
         <w:rPr/>
         <w:t xml:space="preserve">:  </w:t>
@@ -10411,9 +10620,6 @@
         <w:spacing w:before="240" w:after="120"/>
         <w:rPr/>
       </w:pPr>
-      <w:r>
-        <w:br w:type="page"/>
-      </w:r>
       <w:r>
         <w:rPr/>
       </w:r>

</xml_diff>

<commit_message>
Update Part 1 data tables. Begin Part 4
</commit_message>
<xml_diff>
--- a/report/Part 1 - Intro and Simulation.docx
+++ b/report/Part 1 - Intro and Simulation.docx
@@ -5427,15 +5427,7 @@
       </w:pPr>
       <w:r>
         <w:rPr/>
-        <w:t xml:space="preserve">Simulating this circuit is complicated in Simulink by the fact that Simulink does not have any triac or diac models in the toolbox. In order to implement the circuit in Simulink, a triac model was developed by placing two thyristors in parallel but with opposite polarity and connecting the firing signals together. Based on the selected BTA26 triac, the forward voltage was modeled as 1.3 V based on the datasheet maximum forward voltage drop for the triac. </w:t>
-      </w:r>
-      <w:r>
-        <w:rPr/>
-        <w:t xml:space="preserve">The triac was modeled with a resistance of 16 mΩ based on the dynamic resistance stated on the datasheet. </w:t>
-      </w:r>
-      <w:r>
-        <w:rPr/>
-        <w:t>The input resistance of the triac gate was modeled with a resistance of 1 kΩ since that gives a gate current pulse of 10-20 mA when the diac fires and seems to be in the right order of magnitude.</w:t>
+        <w:t>Simulating this circuit is complicated in Simulink by the fact that Simulink does not have any triac or diac models in the toolbox. In order to implement the circuit in Simulink, a triac model was developed by placing two thyristors in parallel but with opposite polarity and connecting the firing signals together. Based on the selected BTA26 triac, the forward voltage was modeled as 1.3 V based on the datasheet maximum forward voltage drop for the triac. The triac was modeled with a resistance of 16 mΩ based on the dynamic resistance stated on the datasheet. The input resistance of the triac gate was modeled with a resistance of 1 kΩ since that gives a gate current pulse of 10-20 mA when the diac fires and seems to be in the right order of magnitude.</w:t>
       </w:r>
     </w:p>
     <w:p>
@@ -5575,8 +5567,8 @@
         </w:rPr>
         <w:br/>
       </w:r>
-      <w:bookmarkStart w:id="16" w:name="Ref_Figure6_label_and_number1"/>
-      <w:bookmarkStart w:id="17" w:name="Ref_Figure7_label_and_number"/>
+      <w:bookmarkStart w:id="16" w:name="Ref_Figure7_label_and_number"/>
+      <w:bookmarkStart w:id="17" w:name="Ref_Figure6_label_and_number1"/>
       <w:r>
         <w:rPr/>
         <w:t xml:space="preserve">Figure </w:t>
@@ -5629,15 +5621,7 @@
       </w:pPr>
       <w:r>
         <w:rPr/>
-        <w:t>In order to test that the circuit works as expected and see the range of control of the triac, the model was first tested using relatively small resistive load of 100 Ω on the rectifier output. The resistance of R</w:t>
-      </w:r>
-      <w:r>
-        <w:rPr/>
-        <w:t>1</w:t>
-      </w:r>
-      <w:r>
-        <w:rPr/>
-        <w:t xml:space="preserve">, representing the control potentiometer, was varied and the output voltage and current waveforms recorded. Results of these simulations are shown in </w:t>
+        <w:t xml:space="preserve">In order to test that the circuit works as expected and see the range of control of the triac, the model was first tested using relatively small resistive load of 100 Ω on the rectifier output. The resistance of R1, representing the control potentiometer, was varied and the output voltage and current waveforms recorded. Results of these simulations are shown in </w:t>
       </w:r>
       <w:r>
         <w:rPr/>
@@ -5718,8 +5702,8 @@
         <w:rPr/>
       </w:pPr>
       <w:bookmarkStart w:id="18" w:name="__DdeLink__1493_278814706"/>
-      <w:bookmarkStart w:id="19" w:name="Ref_Figure6_label_and_number11"/>
-      <w:bookmarkStart w:id="20" w:name="Ref_Figure8_label_and_number"/>
+      <w:bookmarkStart w:id="19" w:name="Ref_Figure8_label_and_number"/>
+      <w:bookmarkStart w:id="20" w:name="Ref_Figure6_label_and_number11"/>
       <w:r>
         <w:rPr/>
         <w:t xml:space="preserve">Figure </w:t>
@@ -5943,8 +5927,8 @@
         <w:pStyle w:val="Figure"/>
         <w:rPr/>
       </w:pPr>
-      <w:bookmarkStart w:id="22" w:name="Ref_Figure6_label_and_number111"/>
-      <w:bookmarkStart w:id="23" w:name="Ref_Figure9_label_and_number"/>
+      <w:bookmarkStart w:id="22" w:name="Ref_Figure9_label_and_number"/>
+      <w:bookmarkStart w:id="23" w:name="Ref_Figure6_label_and_number111"/>
       <w:r>
         <w:rPr/>
         <w:t xml:space="preserve">Figure </w:t>
@@ -6063,9 +6047,9 @@
         <w:pStyle w:val="Figure"/>
         <w:rPr/>
       </w:pPr>
-      <w:bookmarkStart w:id="24" w:name="Ref_Figure9_label_and_number1"/>
-      <w:bookmarkStart w:id="25" w:name="Ref_Figure6_label_and_number1111"/>
-      <w:bookmarkStart w:id="26" w:name="Ref_Figure6_label_and_number"/>
+      <w:bookmarkStart w:id="24" w:name="Ref_Figure6_label_and_number1111"/>
+      <w:bookmarkStart w:id="25" w:name="Ref_Figure9_label_and_number1"/>
+      <w:bookmarkStart w:id="26" w:name="Ref_Figure6_label_and_number2"/>
       <w:r>
         <w:rPr/>
         <w:t xml:space="preserve">Figure </w:t>
@@ -6090,20 +6074,12 @@
         <w:rPr/>
         <w:fldChar w:fldCharType="end"/>
       </w:r>
-      <w:bookmarkEnd w:id="26"/>
       <w:bookmarkEnd w:id="24"/>
       <w:bookmarkEnd w:id="25"/>
-      <w:r>
-        <w:rPr/>
-        <w:t xml:space="preserve">: </w:t>
-      </w:r>
-      <w:r>
-        <w:rPr/>
-        <w:t xml:space="preserve">Triac-Diac </w:t>
-      </w:r>
-      <w:r>
-        <w:rPr/>
-        <w:t>Control Voltage &amp; Current</w:t>
+      <w:bookmarkEnd w:id="26"/>
+      <w:r>
+        <w:rPr/>
+        <w:t>: Triac-Diac Control Voltage &amp; Current</w:t>
       </w:r>
     </w:p>
     <w:p>
@@ -6129,7 +6105,7 @@
       </w:r>
       <w:r>
         <w:rPr/>
-        <w:t>Figure 7</w:t>
+        <w:t>Figure 3</w:t>
       </w:r>
       <w:r>
         <w:rPr/>
@@ -6137,11 +6113,7 @@
       </w:r>
       <w:r>
         <w:rPr/>
-        <w:t xml:space="preserve">, </w:t>
-      </w:r>
-      <w:r>
-        <w:rPr/>
-        <w:t>the diac control voltage and current are shown for the kettle load simulation. This is provided for comparison against oscillography recorded during testing.</w:t>
+        <w:t>, the diac control voltage and current are shown for the kettle load simulation. This is provided for comparison against oscillography recorded during testing.</w:t>
       </w:r>
     </w:p>
     <w:p>
@@ -6215,8 +6187,8 @@
         <w:rPr/>
         <w:t xml:space="preserve">Table </w:t>
       </w:r>
-      <w:bookmarkStart w:id="29" w:name="Ref_Table5_number_only1"/>
-      <w:bookmarkStart w:id="30" w:name="Ref_Table8_number_only"/>
+      <w:bookmarkStart w:id="29" w:name="Ref_Table8_number_only"/>
+      <w:bookmarkStart w:id="30" w:name="Ref_Table5_number_only1"/>
       <w:r>
         <w:rPr/>
         <w:fldChar w:fldCharType="begin"/>
@@ -6658,7 +6630,7 @@
             </w:pPr>
             <w:r>
               <w:rPr/>
-              <w:t>190</w:t>
+              <w:t>137</w:t>
             </w:r>
           </w:p>
         </w:tc>
@@ -6694,7 +6666,7 @@
             </w:pPr>
             <w:r>
               <w:rPr/>
-              <w:t>7.07</w:t>
+              <w:t>6.48</w:t>
             </w:r>
           </w:p>
         </w:tc>
@@ -6712,7 +6684,7 @@
             </w:pPr>
             <w:r>
               <w:rPr/>
-              <w:t>199.3</w:t>
+              <w:t>179.1</w:t>
             </w:r>
           </w:p>
         </w:tc>
@@ -6730,7 +6702,7 @@
             </w:pPr>
             <w:r>
               <w:rPr/>
-              <w:t>1541</w:t>
+              <w:t>1414</w:t>
             </w:r>
           </w:p>
         </w:tc>
@@ -6748,7 +6720,7 @@
             </w:pPr>
             <w:r>
               <w:rPr/>
-              <w:t>1554</w:t>
+              <w:t>1425</w:t>
             </w:r>
           </w:p>
         </w:tc>
@@ -6784,7 +6756,7 @@
             </w:pPr>
             <w:r>
               <w:rPr/>
-              <w:t>133.5</w:t>
+              <w:t>135.2</w:t>
             </w:r>
           </w:p>
         </w:tc>
@@ -6824,7 +6796,7 @@
             </w:pPr>
             <w:r>
               <w:rPr/>
-              <w:t>25</w:t>
+              <w:t>21</w:t>
             </w:r>
           </w:p>
         </w:tc>
@@ -6860,7 +6832,7 @@
             </w:pPr>
             <w:r>
               <w:rPr/>
-              <w:t>7.68</w:t>
+              <w:t>8.22</w:t>
             </w:r>
           </w:p>
         </w:tc>
@@ -6878,7 +6850,7 @@
             </w:pPr>
             <w:r>
               <w:rPr/>
-              <w:t>878.1</w:t>
+              <w:t>961.8</w:t>
             </w:r>
           </w:p>
         </w:tc>
@@ -6896,7 +6868,7 @@
             </w:pPr>
             <w:r>
               <w:rPr/>
-              <w:t>1439</w:t>
+              <w:t>1526</w:t>
             </w:r>
           </w:p>
         </w:tc>
@@ -6914,7 +6886,7 @@
             </w:pPr>
             <w:r>
               <w:rPr/>
-              <w:t>1686</w:t>
+              <w:t>1804</w:t>
             </w:r>
           </w:p>
         </w:tc>
@@ -6932,7 +6904,7 @@
             </w:pPr>
             <w:r>
               <w:rPr/>
-              <w:t>0.52</w:t>
+              <w:t>0.53</w:t>
             </w:r>
           </w:p>
         </w:tc>
@@ -6950,7 +6922,7 @@
             </w:pPr>
             <w:r>
               <w:rPr/>
-              <w:t>66.62</w:t>
+              <w:t>64.06</w:t>
             </w:r>
           </w:p>
         </w:tc>
@@ -6994,7 +6966,7 @@
             </w:pPr>
             <w:r>
               <w:rPr/>
-              <w:t>20</w:t>
+              <w:t>17</w:t>
             </w:r>
           </w:p>
         </w:tc>
@@ -7034,7 +7006,7 @@
             </w:pPr>
             <w:r>
               <w:rPr/>
-              <w:t>17.64</w:t>
+              <w:t>17.95</w:t>
             </w:r>
           </w:p>
         </w:tc>
@@ -7054,7 +7026,7 @@
             </w:pPr>
             <w:r>
               <w:rPr/>
-              <w:t>2505</w:t>
+              <w:t>2582</w:t>
             </w:r>
           </w:p>
         </w:tc>
@@ -7074,7 +7046,7 @@
             </w:pPr>
             <w:r>
               <w:rPr/>
-              <w:t>2936</w:t>
+              <w:t>2958</w:t>
             </w:r>
           </w:p>
         </w:tc>
@@ -7094,7 +7066,7 @@
             </w:pPr>
             <w:r>
               <w:rPr/>
-              <w:t>3859</w:t>
+              <w:t>3926</w:t>
             </w:r>
           </w:p>
         </w:tc>
@@ -7114,7 +7086,7 @@
             </w:pPr>
             <w:r>
               <w:rPr/>
-              <w:t>0.65</w:t>
+              <w:t>0.66</w:t>
             </w:r>
           </w:p>
         </w:tc>
@@ -7134,7 +7106,7 @@
             </w:pPr>
             <w:r>
               <w:rPr/>
-              <w:t>40.31</w:t>
+              <w:t>39.31</w:t>
             </w:r>
           </w:p>
         </w:tc>
@@ -7161,8 +7133,8 @@
         <w:rPr/>
         <w:t xml:space="preserve">Table </w:t>
       </w:r>
-      <w:bookmarkStart w:id="32" w:name="Ref_Table7_number_only1"/>
-      <w:bookmarkStart w:id="33" w:name="Ref_Table10_number_only"/>
+      <w:bookmarkStart w:id="32" w:name="Ref_Table10_number_only"/>
+      <w:bookmarkStart w:id="33" w:name="Ref_Table7_number_only1"/>
       <w:r>
         <w:rPr/>
         <w:fldChar w:fldCharType="begin"/>
@@ -7504,7 +7476,7 @@
             </w:pPr>
             <w:r>
               <w:rPr/>
-              <w:t>11.47</w:t>
+              <w:t>10.46</w:t>
             </w:r>
           </w:p>
         </w:tc>
@@ -7522,7 +7494,7 @@
             </w:pPr>
             <w:r>
               <w:rPr/>
-              <w:t>153.4</w:t>
+              <w:t>152.3</w:t>
             </w:r>
           </w:p>
         </w:tc>
@@ -7540,7 +7512,7 @@
             </w:pPr>
             <w:r>
               <w:rPr/>
-              <w:t>14.46</w:t>
+              <w:t>13.21</w:t>
             </w:r>
           </w:p>
         </w:tc>
@@ -7558,7 +7530,7 @@
             </w:pPr>
             <w:r>
               <w:rPr/>
-              <w:t>8.69</w:t>
+              <w:t>8.67</w:t>
             </w:r>
           </w:p>
         </w:tc>
@@ -7576,7 +7548,7 @@
             </w:pPr>
             <w:r>
               <w:rPr/>
-              <w:t>170.9</w:t>
+              <w:t>143</w:t>
             </w:r>
           </w:p>
         </w:tc>
@@ -7594,7 +7566,7 @@
             </w:pPr>
             <w:r>
               <w:rPr/>
-              <w:t>85.76</w:t>
+              <w:t>79.87</w:t>
             </w:r>
           </w:p>
         </w:tc>
@@ -7634,7 +7606,7 @@
             </w:pPr>
             <w:r>
               <w:rPr/>
-              <w:t>174.8</w:t>
+              <w:t>175.1</w:t>
             </w:r>
           </w:p>
         </w:tc>
@@ -7652,7 +7624,7 @@
             </w:pPr>
             <w:r>
               <w:rPr/>
-              <w:t>304.8</w:t>
+              <w:t>309</w:t>
             </w:r>
           </w:p>
         </w:tc>
@@ -7670,7 +7642,7 @@
             </w:pPr>
             <w:r>
               <w:rPr/>
-              <w:t>4.77</w:t>
+              <w:t>5.19</w:t>
             </w:r>
           </w:p>
         </w:tc>
@@ -7688,7 +7660,7 @@
             </w:pPr>
             <w:r>
               <w:rPr/>
-              <w:t>15.56</w:t>
+              <w:t>16.41</w:t>
             </w:r>
           </w:p>
         </w:tc>
@@ -7706,7 +7678,7 @@
             </w:pPr>
             <w:r>
               <w:rPr/>
-              <w:t>863</w:t>
+              <w:t>941</w:t>
             </w:r>
           </w:p>
         </w:tc>
@@ -7724,7 +7696,7 @@
             </w:pPr>
             <w:r>
               <w:rPr/>
-              <w:t>98.27</w:t>
+              <w:t>97.84</w:t>
             </w:r>
           </w:p>
         </w:tc>
@@ -7768,7 +7740,7 @@
             </w:pPr>
             <w:r>
               <w:rPr/>
-              <w:t>175</w:t>
+              <w:t>175.1</w:t>
             </w:r>
           </w:p>
         </w:tc>
@@ -7788,7 +7760,7 @@
             </w:pPr>
             <w:r>
               <w:rPr/>
-              <w:t>307.1</w:t>
+              <w:t>307.4</w:t>
             </w:r>
           </w:p>
         </w:tc>
@@ -7808,7 +7780,7 @@
             </w:pPr>
             <w:r>
               <w:rPr/>
-              <w:t>13.45</w:t>
+              <w:t>13.77</w:t>
             </w:r>
           </w:p>
         </w:tc>
@@ -7828,7 +7800,7 @@
             </w:pPr>
             <w:r>
               <w:rPr/>
-              <w:t>30.2</w:t>
+              <w:t>30.61</w:t>
             </w:r>
           </w:p>
         </w:tc>
@@ -7848,7 +7820,7 @@
             </w:pPr>
             <w:r>
               <w:rPr/>
-              <w:t>2463</w:t>
+              <w:t>2523</w:t>
             </w:r>
           </w:p>
         </w:tc>
@@ -7868,7 +7840,7 @@
             </w:pPr>
             <w:r>
               <w:rPr/>
-              <w:t>98.33</w:t>
+              <w:t>97.71</w:t>
             </w:r>
           </w:p>
         </w:tc>
@@ -7880,8 +7852,19 @@
         <w:rPr/>
       </w:pPr>
       <w:r>
-        <w:rPr/>
-        <w:t xml:space="preserve">Since this topology ended up being selected, additional key information about components was extracted from the simulations and is shown in Tables </w:t>
+        <w:rPr>
+          <w:rFonts w:eastAsia="Noto Sans CJK SC Regular" w:cs="Lohit Devanagari"/>
+          <w:color w:val="auto"/>
+          <w:kern w:val="2"/>
+          <w:sz w:val="24"/>
+          <w:szCs w:val="24"/>
+          <w:lang w:val="en-US" w:eastAsia="zh-CN" w:bidi="hi-IN"/>
+        </w:rPr>
+        <w:t>A</w:t>
+      </w:r>
+      <w:r>
+        <w:rPr/>
+        <w:t xml:space="preserve">dditional key information about components was extracted from the simulations and is shown in Tables </w:t>
       </w:r>
       <w:r>
         <w:rPr/>
@@ -7977,7 +7960,18 @@
       </w:r>
       <w:r>
         <w:rPr/>
-        <w:t>. These values are used for preliminary component selection.</w:t>
+        <w:t xml:space="preserve">. </w:t>
+      </w:r>
+      <w:r>
+        <w:rPr>
+          <w:rFonts w:eastAsia="Noto Sans CJK SC Regular" w:cs="Lohit Devanagari"/>
+          <w:color w:val="auto"/>
+          <w:kern w:val="2"/>
+          <w:sz w:val="24"/>
+          <w:szCs w:val="24"/>
+          <w:lang w:val="en-US" w:eastAsia="zh-CN" w:bidi="hi-IN"/>
+        </w:rPr>
+        <w:t>The values from preliminary simulations presented in the previously submitted simulation report were used for component selection. The values shown here are from subsequent simulations utilizing updated model parameters based on the selected components and are verified against the selected component ratings to verify adequecy.</w:t>
       </w:r>
     </w:p>
     <w:p>
@@ -7991,8 +7985,8 @@
         <w:rPr/>
         <w:t xml:space="preserve">Table </w:t>
       </w:r>
-      <w:bookmarkStart w:id="35" w:name="Ref_Table7_number_only11"/>
-      <w:bookmarkStart w:id="36" w:name="Ref_Table9_number_only"/>
+      <w:bookmarkStart w:id="35" w:name="Ref_Table9_number_only"/>
+      <w:bookmarkStart w:id="36" w:name="Ref_Table7_number_only11"/>
       <w:r>
         <w:rPr/>
         <w:fldChar w:fldCharType="begin"/>
@@ -8275,7 +8269,7 @@
             </w:pPr>
             <w:r>
               <w:rPr/>
-              <w:t>7.23</w:t>
+              <w:t>6.6</w:t>
             </w:r>
           </w:p>
         </w:tc>
@@ -8293,7 +8287,7 @@
             </w:pPr>
             <w:r>
               <w:rPr/>
-              <w:t>8.16</w:t>
+              <w:t>7.5</w:t>
             </w:r>
           </w:p>
         </w:tc>
@@ -8311,7 +8305,7 @@
             </w:pPr>
             <w:r>
               <w:rPr/>
-              <w:t>152.6</w:t>
+              <w:t>151</w:t>
             </w:r>
           </w:p>
         </w:tc>
@@ -8329,7 +8323,7 @@
             </w:pPr>
             <w:r>
               <w:rPr/>
-              <w:t>5.85</w:t>
+              <w:t>7.8</w:t>
             </w:r>
           </w:p>
         </w:tc>
@@ -8369,7 +8363,7 @@
             </w:pPr>
             <w:r>
               <w:rPr/>
-              <w:t>2.39</w:t>
+              <w:t>2.6</w:t>
             </w:r>
           </w:p>
         </w:tc>
@@ -8387,7 +8381,7 @@
             </w:pPr>
             <w:r>
               <w:rPr/>
-              <w:t>5.43</w:t>
+              <w:t>5.8</w:t>
             </w:r>
           </w:p>
         </w:tc>
@@ -8405,7 +8399,7 @@
             </w:pPr>
             <w:r>
               <w:rPr/>
-              <w:t>304</w:t>
+              <w:t>305</w:t>
             </w:r>
           </w:p>
         </w:tc>
@@ -8423,7 +8417,7 @@
             </w:pPr>
             <w:r>
               <w:rPr/>
-              <w:t>1.94</w:t>
+              <w:t>3.2</w:t>
             </w:r>
           </w:p>
         </w:tc>
@@ -8467,7 +8461,7 @@
             </w:pPr>
             <w:r>
               <w:rPr/>
-              <w:t>6.7</w:t>
+              <w:t>6.9</w:t>
             </w:r>
           </w:p>
         </w:tc>
@@ -8487,7 +8481,7 @@
             </w:pPr>
             <w:r>
               <w:rPr/>
-              <w:t>12.49</w:t>
+              <w:t>12.7</w:t>
             </w:r>
           </w:p>
         </w:tc>
@@ -8507,7 +8501,7 @@
             </w:pPr>
             <w:r>
               <w:rPr/>
-              <w:t>306.3</w:t>
+              <w:t>306</w:t>
             </w:r>
           </w:p>
         </w:tc>
@@ -8527,7 +8521,7 @@
             </w:pPr>
             <w:r>
               <w:rPr/>
-              <w:t>5.52</w:t>
+              <w:t>9.2</w:t>
             </w:r>
           </w:p>
         </w:tc>
@@ -8553,8 +8547,8 @@
         <w:rPr/>
         <w:t xml:space="preserve">Table </w:t>
       </w:r>
-      <w:bookmarkStart w:id="38" w:name="Ref_Table11_number_only"/>
-      <w:bookmarkStart w:id="39" w:name="Ref_Table7_number_only112"/>
+      <w:bookmarkStart w:id="38" w:name="Ref_Table7_number_only112"/>
+      <w:bookmarkStart w:id="39" w:name="Ref_Table11_number_only"/>
       <w:r>
         <w:rPr/>
         <w:fldChar w:fldCharType="begin"/>
@@ -8837,7 +8831,7 @@
             </w:pPr>
             <w:r>
               <w:rPr/>
-              <w:t>3.04</w:t>
+              <w:t>2.8</w:t>
             </w:r>
           </w:p>
         </w:tc>
@@ -8855,7 +8849,7 @@
             </w:pPr>
             <w:r>
               <w:rPr/>
-              <w:t>7.07</w:t>
+              <w:t>6.5</w:t>
             </w:r>
           </w:p>
         </w:tc>
@@ -8873,7 +8867,7 @@
             </w:pPr>
             <w:r>
               <w:rPr/>
-              <w:t>311.1</w:t>
+              <w:t>311</w:t>
             </w:r>
           </w:p>
         </w:tc>
@@ -8891,7 +8885,7 @@
             </w:pPr>
             <w:r>
               <w:rPr/>
-              <w:t>4.61</w:t>
+              <w:t>4.3</w:t>
             </w:r>
           </w:p>
         </w:tc>
@@ -8931,7 +8925,7 @@
             </w:pPr>
             <w:r>
               <w:rPr/>
-              <w:t>4.77</w:t>
+              <w:t>5.2</w:t>
             </w:r>
           </w:p>
         </w:tc>
@@ -8949,7 +8943,7 @@
             </w:pPr>
             <w:r>
               <w:rPr/>
-              <w:t>7.68</w:t>
+              <w:t>8.2</w:t>
             </w:r>
           </w:p>
         </w:tc>
@@ -8967,7 +8961,7 @@
             </w:pPr>
             <w:r>
               <w:rPr/>
-              <w:t>138.6</w:t>
+              <w:t>138</w:t>
             </w:r>
           </w:p>
         </w:tc>
@@ -8985,7 +8979,7 @@
             </w:pPr>
             <w:r>
               <w:rPr/>
-              <w:t>7.21</w:t>
+              <w:t>7.8</w:t>
             </w:r>
           </w:p>
         </w:tc>
@@ -9029,7 +9023,7 @@
             </w:pPr>
             <w:r>
               <w:rPr/>
-              <w:t>12.84</w:t>
+              <w:t>13.1</w:t>
             </w:r>
           </w:p>
         </w:tc>
@@ -9049,7 +9043,7 @@
             </w:pPr>
             <w:r>
               <w:rPr/>
-              <w:t>17.64</w:t>
+              <w:t>18.0</w:t>
             </w:r>
           </w:p>
         </w:tc>
@@ -9069,7 +9063,7 @@
             </w:pPr>
             <w:r>
               <w:rPr/>
-              <w:t>128.8</w:t>
+              <w:t>126</w:t>
             </w:r>
           </w:p>
         </w:tc>
@@ -9089,7 +9083,7 @@
             </w:pPr>
             <w:r>
               <w:rPr/>
-              <w:t>19.57</w:t>
+              <w:t>22.2</w:t>
             </w:r>
           </w:p>
         </w:tc>
@@ -9115,8 +9109,8 @@
         <w:rPr/>
         <w:t xml:space="preserve">Table </w:t>
       </w:r>
-      <w:bookmarkStart w:id="41" w:name="Ref_Table7_number_only1121"/>
-      <w:bookmarkStart w:id="42" w:name="Ref_Table12_number_only"/>
+      <w:bookmarkStart w:id="41" w:name="Ref_Table12_number_only"/>
+      <w:bookmarkStart w:id="42" w:name="Ref_Table7_number_only1121"/>
       <w:r>
         <w:rPr/>
         <w:fldChar w:fldCharType="begin"/>
@@ -9177,7 +9171,7 @@
     </w:p>
     <w:tbl>
       <w:tblPr>
-        <w:tblW w:w="6019" w:type="dxa"/>
+        <w:tblW w:w="6020" w:type="dxa"/>
         <w:jc w:val="center"/>
         <w:tblInd w:w="0" w:type="dxa"/>
         <w:tblCellMar>
@@ -9191,9 +9185,9 @@
       <w:tblGrid>
         <w:gridCol w:w="1425"/>
         <w:gridCol w:w="1086"/>
-        <w:gridCol w:w="836"/>
-        <w:gridCol w:w="841"/>
-        <w:gridCol w:w="1831"/>
+        <w:gridCol w:w="1269"/>
+        <w:gridCol w:w="804"/>
+        <w:gridCol w:w="1436"/>
       </w:tblGrid>
       <w:tr>
         <w:trPr>
@@ -9266,13 +9260,21 @@
             </w:pPr>
             <w:r>
               <w:rPr/>
-              <w:t>(A)</w:t>
-            </w:r>
-          </w:p>
-        </w:tc>
-        <w:tc>
-          <w:tcPr>
-            <w:tcW w:w="836" w:type="dxa"/>
+              <w:t>(</w:t>
+            </w:r>
+            <w:r>
+              <w:rPr/>
+              <w:t>m</w:t>
+            </w:r>
+            <w:r>
+              <w:rPr/>
+              <w:t>A)</w:t>
+            </w:r>
+          </w:p>
+        </w:tc>
+        <w:tc>
+          <w:tcPr>
+            <w:tcW w:w="1269" w:type="dxa"/>
             <w:tcBorders>
               <w:top w:val="single" w:sz="12" w:space="0" w:color="000000"/>
               <w:bottom w:val="single" w:sz="2" w:space="0" w:color="000000"/>
@@ -9321,7 +9323,7 @@
         </w:tc>
         <w:tc>
           <w:tcPr>
-            <w:tcW w:w="841" w:type="dxa"/>
+            <w:tcW w:w="804" w:type="dxa"/>
             <w:tcBorders>
               <w:top w:val="single" w:sz="12" w:space="0" w:color="000000"/>
               <w:bottom w:val="single" w:sz="2" w:space="0" w:color="000000"/>
@@ -9364,13 +9366,21 @@
             </w:pPr>
             <w:r>
               <w:rPr/>
-              <w:t>(A)</w:t>
-            </w:r>
-          </w:p>
-        </w:tc>
-        <w:tc>
-          <w:tcPr>
-            <w:tcW w:w="1831" w:type="dxa"/>
+              <w:t>(</w:t>
+            </w:r>
+            <w:r>
+              <w:rPr/>
+              <w:t>m</w:t>
+            </w:r>
+            <w:r>
+              <w:rPr/>
+              <w:t>A)</w:t>
+            </w:r>
+          </w:p>
+        </w:tc>
+        <w:tc>
+          <w:tcPr>
+            <w:tcW w:w="1436" w:type="dxa"/>
             <w:tcBorders>
               <w:top w:val="single" w:sz="12" w:space="0" w:color="000000"/>
               <w:bottom w:val="single" w:sz="2" w:space="0" w:color="000000"/>
@@ -9470,13 +9480,13 @@
             </w:pPr>
             <w:r>
               <w:rPr/>
-              <w:t>0.95</w:t>
-            </w:r>
-          </w:p>
-        </w:tc>
-        <w:tc>
-          <w:tcPr>
-            <w:tcW w:w="836" w:type="dxa"/>
+              <w:t>0.9</w:t>
+            </w:r>
+          </w:p>
+        </w:tc>
+        <w:tc>
+          <w:tcPr>
+            <w:tcW w:w="1269" w:type="dxa"/>
             <w:tcBorders/>
             <w:shd w:color="auto" w:fill="auto" w:val="clear"/>
           </w:tcPr>
@@ -9488,13 +9498,13 @@
             </w:pPr>
             <w:r>
               <w:rPr/>
-              <w:t>42.67</w:t>
-            </w:r>
-          </w:p>
-        </w:tc>
-        <w:tc>
-          <w:tcPr>
-            <w:tcW w:w="841" w:type="dxa"/>
+              <w:t>41.3</w:t>
+            </w:r>
+          </w:p>
+        </w:tc>
+        <w:tc>
+          <w:tcPr>
+            <w:tcW w:w="804" w:type="dxa"/>
             <w:tcBorders/>
             <w:shd w:color="auto" w:fill="auto" w:val="clear"/>
           </w:tcPr>
@@ -9506,13 +9516,13 @@
             </w:pPr>
             <w:r>
               <w:rPr/>
-              <w:t>2.39</w:t>
-            </w:r>
-          </w:p>
-        </w:tc>
-        <w:tc>
-          <w:tcPr>
-            <w:tcW w:w="1831" w:type="dxa"/>
+              <w:t>0.9</w:t>
+            </w:r>
+          </w:p>
+        </w:tc>
+        <w:tc>
+          <w:tcPr>
+            <w:tcW w:w="1436" w:type="dxa"/>
             <w:tcBorders/>
             <w:shd w:color="auto" w:fill="auto" w:val="clear"/>
           </w:tcPr>
@@ -9524,7 +9534,7 @@
             </w:pPr>
             <w:r>
               <w:rPr/>
-              <w:t>36</w:t>
+              <w:t>32.0</w:t>
             </w:r>
           </w:p>
         </w:tc>
@@ -9564,13 +9574,13 @@
             </w:pPr>
             <w:r>
               <w:rPr/>
-              <w:t>1.64</w:t>
-            </w:r>
-          </w:p>
-        </w:tc>
-        <w:tc>
-          <w:tcPr>
-            <w:tcW w:w="836" w:type="dxa"/>
+              <w:t>1.6</w:t>
+            </w:r>
+          </w:p>
+        </w:tc>
+        <w:tc>
+          <w:tcPr>
+            <w:tcW w:w="1269" w:type="dxa"/>
             <w:tcBorders/>
             <w:shd w:color="auto" w:fill="auto" w:val="clear"/>
           </w:tcPr>
@@ -9582,13 +9592,13 @@
             </w:pPr>
             <w:r>
               <w:rPr/>
-              <w:t>59.79</w:t>
-            </w:r>
-          </w:p>
-        </w:tc>
-        <w:tc>
-          <w:tcPr>
-            <w:tcW w:w="841" w:type="dxa"/>
+              <w:t>60.2</w:t>
+            </w:r>
+          </w:p>
+        </w:tc>
+        <w:tc>
+          <w:tcPr>
+            <w:tcW w:w="804" w:type="dxa"/>
             <w:tcBorders/>
             <w:shd w:color="auto" w:fill="auto" w:val="clear"/>
           </w:tcPr>
@@ -9600,13 +9610,13 @@
             </w:pPr>
             <w:r>
               <w:rPr/>
-              <w:t>2.38</w:t>
-            </w:r>
-          </w:p>
-        </w:tc>
-        <w:tc>
-          <w:tcPr>
-            <w:tcW w:w="1831" w:type="dxa"/>
+              <w:t>1.0</w:t>
+            </w:r>
+          </w:p>
+        </w:tc>
+        <w:tc>
+          <w:tcPr>
+            <w:tcW w:w="1436" w:type="dxa"/>
             <w:tcBorders/>
             <w:shd w:color="auto" w:fill="auto" w:val="clear"/>
           </w:tcPr>
@@ -9618,7 +9628,7 @@
             </w:pPr>
             <w:r>
               <w:rPr/>
-              <w:t>36</w:t>
+              <w:t>32.0</w:t>
             </w:r>
           </w:p>
         </w:tc>
@@ -9662,13 +9672,13 @@
             </w:pPr>
             <w:r>
               <w:rPr/>
-              <w:t>1.64</w:t>
-            </w:r>
-          </w:p>
-        </w:tc>
-        <w:tc>
-          <w:tcPr>
-            <w:tcW w:w="836" w:type="dxa"/>
+              <w:t>1.5</w:t>
+            </w:r>
+          </w:p>
+        </w:tc>
+        <w:tc>
+          <w:tcPr>
+            <w:tcW w:w="1269" w:type="dxa"/>
             <w:tcBorders>
               <w:bottom w:val="single" w:sz="12" w:space="0" w:color="000000"/>
             </w:tcBorders>
@@ -9682,13 +9692,13 @@
             </w:pPr>
             <w:r>
               <w:rPr/>
-              <w:t>56.68</w:t>
-            </w:r>
-          </w:p>
-        </w:tc>
-        <w:tc>
-          <w:tcPr>
-            <w:tcW w:w="841" w:type="dxa"/>
+              <w:t>55.4</w:t>
+            </w:r>
+          </w:p>
+        </w:tc>
+        <w:tc>
+          <w:tcPr>
+            <w:tcW w:w="804" w:type="dxa"/>
             <w:tcBorders>
               <w:bottom w:val="single" w:sz="12" w:space="0" w:color="000000"/>
             </w:tcBorders>
@@ -9702,13 +9712,13 @@
             </w:pPr>
             <w:r>
               <w:rPr/>
-              <w:t>2.38</w:t>
-            </w:r>
-          </w:p>
-        </w:tc>
-        <w:tc>
-          <w:tcPr>
-            <w:tcW w:w="1831" w:type="dxa"/>
+              <w:t>1.0</w:t>
+            </w:r>
+          </w:p>
+        </w:tc>
+        <w:tc>
+          <w:tcPr>
+            <w:tcW w:w="1436" w:type="dxa"/>
             <w:tcBorders>
               <w:bottom w:val="single" w:sz="12" w:space="0" w:color="000000"/>
             </w:tcBorders>
@@ -9722,7 +9732,7 @@
             </w:pPr>
             <w:r>
               <w:rPr/>
-              <w:t>36</w:t>
+              <w:t>32.0</w:t>
             </w:r>
           </w:p>
         </w:tc>
@@ -9748,8 +9758,8 @@
         <w:rPr/>
         <w:t xml:space="preserve">Table </w:t>
       </w:r>
-      <w:bookmarkStart w:id="44" w:name="Ref_Table7_number_only12"/>
-      <w:bookmarkStart w:id="45" w:name="Ref_Table13_number_only"/>
+      <w:bookmarkStart w:id="44" w:name="Ref_Table13_number_only"/>
+      <w:bookmarkStart w:id="45" w:name="Ref_Table7_number_only12"/>
       <w:r>
         <w:rPr/>
         <w:fldChar w:fldCharType="begin"/>
@@ -10240,7 +10250,7 @@
             </w:pPr>
             <w:r>
               <w:rPr/>
-              <w:t>1.04</w:t>
+              <w:t>1.5</w:t>
             </w:r>
           </w:p>
         </w:tc>
@@ -10258,7 +10268,7 @@
             </w:pPr>
             <w:r>
               <w:rPr/>
-              <w:t>1.08</w:t>
+              <w:t>2.3</w:t>
             </w:r>
           </w:p>
         </w:tc>
@@ -10276,7 +10286,7 @@
             </w:pPr>
             <w:r>
               <w:rPr/>
-              <w:t>1.04</w:t>
+              <w:t>1.5</w:t>
             </w:r>
           </w:p>
         </w:tc>
@@ -10294,7 +10304,7 @@
             </w:pPr>
             <w:r>
               <w:rPr/>
-              <w:t>205.3</w:t>
+              <w:t>309</w:t>
             </w:r>
           </w:p>
         </w:tc>
@@ -10312,7 +10322,7 @@
             </w:pPr>
             <w:r>
               <w:rPr/>
-              <w:t>0.82</w:t>
+              <w:t>0.7</w:t>
             </w:r>
           </w:p>
         </w:tc>
@@ -10330,7 +10340,7 @@
             </w:pPr>
             <w:r>
               <w:rPr/>
-              <w:t>10.05</w:t>
+              <w:t>8</w:t>
             </w:r>
           </w:p>
         </w:tc>
@@ -10370,7 +10380,7 @@
             </w:pPr>
             <w:r>
               <w:rPr/>
-              <w:t>1.77</w:t>
+              <w:t>2.2</w:t>
             </w:r>
           </w:p>
         </w:tc>
@@ -10388,7 +10398,7 @@
             </w:pPr>
             <w:r>
               <w:rPr/>
-              <w:t>3.12</w:t>
+              <w:t>4.7</w:t>
             </w:r>
           </w:p>
         </w:tc>
@@ -10406,7 +10416,7 @@
             </w:pPr>
             <w:r>
               <w:rPr/>
-              <w:t>1.77</w:t>
+              <w:t>2.2</w:t>
             </w:r>
           </w:p>
         </w:tc>
@@ -10424,7 +10434,7 @@
             </w:pPr>
             <w:r>
               <w:rPr/>
-              <w:t>78.09</w:t>
+              <w:t>98</w:t>
             </w:r>
           </w:p>
         </w:tc>
@@ -10442,7 +10452,7 @@
             </w:pPr>
             <w:r>
               <w:rPr/>
-              <w:t>1.03</w:t>
+              <w:t>0.9</w:t>
             </w:r>
           </w:p>
         </w:tc>
@@ -10460,7 +10470,7 @@
             </w:pPr>
             <w:r>
               <w:rPr/>
-              <w:t>15.82</w:t>
+              <w:t>13</w:t>
             </w:r>
           </w:p>
         </w:tc>
@@ -10504,7 +10514,7 @@
             </w:pPr>
             <w:r>
               <w:rPr/>
-              <w:t>1.73</w:t>
+              <w:t>2.0</w:t>
             </w:r>
           </w:p>
         </w:tc>
@@ -10524,7 +10534,7 @@
             </w:pPr>
             <w:r>
               <w:rPr/>
-              <w:t>3</w:t>
+              <w:t>4.1</w:t>
             </w:r>
           </w:p>
         </w:tc>
@@ -10544,7 +10554,7 @@
             </w:pPr>
             <w:r>
               <w:rPr/>
-              <w:t>1.73</w:t>
+              <w:t>2.0</w:t>
             </w:r>
           </w:p>
         </w:tc>
@@ -10564,7 +10574,7 @@
             </w:pPr>
             <w:r>
               <w:rPr/>
-              <w:t>60.06</w:t>
+              <w:t>69</w:t>
             </w:r>
           </w:p>
         </w:tc>
@@ -10584,7 +10594,7 @@
             </w:pPr>
             <w:r>
               <w:rPr/>
-              <w:t>0.94</w:t>
+              <w:t>0.8</w:t>
             </w:r>
           </w:p>
         </w:tc>
@@ -10604,7 +10614,7 @@
             </w:pPr>
             <w:r>
               <w:rPr/>
-              <w:t>13.35</w:t>
+              <w:t>10</w:t>
             </w:r>
           </w:p>
         </w:tc>

</xml_diff>

<commit_message>
Expand intro, conclusions, and testing results discussion
</commit_message>
<xml_diff>
--- a/report/Part 1 - Intro and Simulation.docx
+++ b/report/Part 1 - Intro and Simulation.docx
@@ -70,7 +70,15 @@
       </w:pPr>
       <w:r>
         <w:rPr/>
-        <w:t xml:space="preserve">16 </w:t>
+        <w:t>1</w:t>
+      </w:r>
+      <w:r>
+        <w:rPr/>
+        <w:t>5</w:t>
+      </w:r>
+      <w:r>
+        <w:rPr/>
+        <w:t xml:space="preserve"> </w:t>
       </w:r>
       <w:r>
         <w:rPr>
@@ -96,6 +104,51 @@
       </w:pPr>
       <w:r>
         <w:rPr/>
+        <w:drawing>
+          <wp:anchor behindDoc="1" distT="0" distB="0" distL="0" distR="0" simplePos="0" locked="0" layoutInCell="1" allowOverlap="1" relativeHeight="36">
+            <wp:simplePos x="0" y="0"/>
+            <wp:positionH relativeFrom="column">
+              <wp:align>center</wp:align>
+            </wp:positionH>
+            <wp:positionV relativeFrom="paragraph">
+              <wp:posOffset>39370</wp:posOffset>
+            </wp:positionV>
+            <wp:extent cx="3921760" cy="3921760"/>
+            <wp:effectExtent l="0" t="0" r="0" b="0"/>
+            <wp:wrapNone/>
+            <wp:docPr id="1" name="Image4" descr=""/>
+            <wp:cNvGraphicFramePr>
+              <a:graphicFrameLocks xmlns:a="http://schemas.openxmlformats.org/drawingml/2006/main" noChangeAspect="1"/>
+            </wp:cNvGraphicFramePr>
+            <a:graphic xmlns:a="http://schemas.openxmlformats.org/drawingml/2006/main">
+              <a:graphicData uri="http://schemas.openxmlformats.org/drawingml/2006/picture">
+                <pic:pic xmlns:pic="http://schemas.openxmlformats.org/drawingml/2006/picture">
+                  <pic:nvPicPr>
+                    <pic:cNvPr id="1" name="Image4" descr=""/>
+                    <pic:cNvPicPr>
+                      <a:picLocks noChangeAspect="1" noChangeArrowheads="1"/>
+                    </pic:cNvPicPr>
+                  </pic:nvPicPr>
+                  <pic:blipFill>
+                    <a:blip r:embed="rId2"/>
+                    <a:stretch>
+                      <a:fillRect/>
+                    </a:stretch>
+                  </pic:blipFill>
+                  <pic:spPr bwMode="auto">
+                    <a:xfrm>
+                      <a:off x="0" y="0"/>
+                      <a:ext cx="3921760" cy="3921760"/>
+                    </a:xfrm>
+                    <a:prstGeom prst="rect">
+                      <a:avLst/>
+                    </a:prstGeom>
+                  </pic:spPr>
+                </pic:pic>
+              </a:graphicData>
+            </a:graphic>
+          </wp:anchor>
+        </w:drawing>
       </w:r>
     </w:p>
     <w:p>
@@ -122,9 +175,7 @@
       <w:pPr>
         <w:pStyle w:val="TextBody"/>
         <w:jc w:val="center"/>
-        <w:rPr>
-          <w:u w:val="single"/>
-        </w:rPr>
+        <w:rPr/>
       </w:pPr>
       <w:r>
         <w:rPr>
@@ -164,6 +215,19 @@
       <w:r>
         <w:rPr/>
         <w:t>Mustafa Şahin</w:t>
+      </w:r>
+      <w:r>
+        <w:br w:type="page"/>
+      </w:r>
+    </w:p>
+    <w:p>
+      <w:pPr>
+        <w:pStyle w:val="TextBody"/>
+        <w:jc w:val="center"/>
+        <w:rPr/>
+      </w:pPr>
+      <w:r>
+        <w:rPr/>
       </w:r>
     </w:p>
     <w:sdt>
@@ -1133,7 +1197,7 @@
       </w:pPr>
       <w:r>
         <w:rPr/>
-        <w:t xml:space="preserve">This report presents the designing a rectifier circuit that will be used to </w:t>
+        <w:t xml:space="preserve">This report presents designing a rectifier circuit that will be used to </w:t>
       </w:r>
       <w:r>
         <w:rPr>
@@ -1152,38 +1216,6 @@
       </w:r>
       <w:r>
         <w:rPr>
-          <w:highlight w:val="yellow"/>
-        </w:rPr>
-        <w:t>XXXX</w:t>
-      </w:r>
-    </w:p>
-    <w:p>
-      <w:pPr>
-        <w:pStyle w:val="Heading1"/>
-        <w:numPr>
-          <w:ilvl w:val="0"/>
-          <w:numId w:val="5"/>
-        </w:numPr>
-        <w:rPr/>
-      </w:pPr>
-      <w:bookmarkStart w:id="7" w:name="__RefHeading___Toc6583_3320701940"/>
-      <w:bookmarkEnd w:id="7"/>
-      <w:r>
-        <w:rPr/>
-        <w:t>Simulations</w:t>
-      </w:r>
-    </w:p>
-    <w:p>
-      <w:pPr>
-        <w:pStyle w:val="TextBody"/>
-        <w:rPr/>
-      </w:pPr>
-      <w:r>
-        <w:rPr/>
-        <w:t xml:space="preserve">Simulations were performed for various topologies under consideration to better understand the advantages and disadvantages among them and to show some of the component ratings that would be needed for those topologies to be applied. The topologies simulated were a three-phase thyristor rectifier, a three-phase diode rectifier with buck converter, and a TRIAC-based AC chopper to diode bridge rectifier. </w:t>
-      </w:r>
-      <w:r>
-        <w:rPr>
           <w:rFonts w:eastAsia="Noto Sans CJK SC Regular" w:cs="Lohit Devanagari"/>
           <w:color w:val="auto"/>
           <w:kern w:val="2"/>
@@ -1191,6 +1223,77 @@
           <w:szCs w:val="24"/>
           <w:lang w:val="en-US" w:eastAsia="zh-CN" w:bidi="hi-IN"/>
         </w:rPr>
+        <w:t>The circuit implemented for the project was a diac-controlled triac circuit. This circuit essentially utilizes an RC circuit with a diac to control the firing angle of the triac. The triac operates on both the positive and negative half-cycles of the input AC voltage supply to chop the voltage down. The chopped AC voltage is then rectified through a full-wave diode bridge rectifier to become a controlled DC output to drive the DC motor.</w:t>
+      </w:r>
+    </w:p>
+    <w:p>
+      <w:pPr>
+        <w:pStyle w:val="TextBody"/>
+        <w:rPr/>
+      </w:pPr>
+      <w:r>
+        <w:rPr>
+          <w:rFonts w:eastAsia="Noto Sans CJK SC Regular" w:cs="Lohit Devanagari"/>
+          <w:color w:val="auto"/>
+          <w:kern w:val="2"/>
+          <w:sz w:val="24"/>
+          <w:szCs w:val="24"/>
+          <w:lang w:val="en-US" w:eastAsia="zh-CN" w:bidi="hi-IN"/>
+        </w:rPr>
+        <w:t>The design process began with simulations of various candidate topologies. The candidate topologies, simulation results, discussion of the topology selection, and preliminary component selection can be found in the team’s Simulation Report (submitted 4 December 2019).</w:t>
+      </w:r>
+    </w:p>
+    <w:p>
+      <w:pPr>
+        <w:pStyle w:val="TextBody"/>
+        <w:rPr/>
+      </w:pPr>
+      <w:r>
+        <w:rPr>
+          <w:rFonts w:eastAsia="Noto Sans CJK SC Regular" w:cs="Lohit Devanagari"/>
+          <w:color w:val="auto"/>
+          <w:kern w:val="2"/>
+          <w:sz w:val="24"/>
+          <w:szCs w:val="24"/>
+          <w:lang w:val="en-US" w:eastAsia="zh-CN" w:bidi="hi-IN"/>
+        </w:rPr>
+        <w:t>This report describes the simulations of the selected diac-controlled triac circuit topology with modifications relative to the previous submission since component models were updated based on the selected components. The report goes on to present the thermal design calculations for the project, the procurement and assembly process, and project testing and demonstration. Throughout this report, lessons learned through the experiences of the project team are summarized.</w:t>
+      </w:r>
+    </w:p>
+    <w:p>
+      <w:pPr>
+        <w:pStyle w:val="Heading1"/>
+        <w:numPr>
+          <w:ilvl w:val="0"/>
+          <w:numId w:val="5"/>
+        </w:numPr>
+        <w:rPr/>
+      </w:pPr>
+      <w:bookmarkStart w:id="7" w:name="__RefHeading___Toc6583_3320701940"/>
+      <w:bookmarkEnd w:id="7"/>
+      <w:r>
+        <w:rPr/>
+        <w:t>Simulations</w:t>
+      </w:r>
+    </w:p>
+    <w:p>
+      <w:pPr>
+        <w:pStyle w:val="TextBody"/>
+        <w:rPr/>
+      </w:pPr>
+      <w:r>
+        <w:rPr/>
+        <w:t xml:space="preserve">Simulations were performed for various topologies under consideration to better understand the advantages and disadvantages among them and to show some of the component ratings that would be needed for those topologies to be applied. The topologies simulated were a three-phase thyristor rectifier, a three-phase diode rectifier with buck converter, and a TRIAC-based AC chopper to diode bridge rectifier. </w:t>
+      </w:r>
+      <w:r>
+        <w:rPr>
+          <w:rFonts w:eastAsia="Noto Sans CJK SC Regular" w:cs="Lohit Devanagari"/>
+          <w:color w:val="auto"/>
+          <w:kern w:val="2"/>
+          <w:sz w:val="24"/>
+          <w:szCs w:val="24"/>
+          <w:lang w:val="en-US" w:eastAsia="zh-CN" w:bidi="hi-IN"/>
+        </w:rPr>
         <w:t>After presenting some common calculations, the simulations results for the selected TRIAC-based AC chopper circuit will be shown. Results for the other topologies that were not selected can be found in the projects’ simulation report. Since some modeled component values were changed based on parameters from the datasheets of the selected components, the results presented here are different from those in the previously submitted simulation report.</w:t>
       </w:r>
     </w:p>
@@ -1363,7 +1466,7 @@
           <wp:inline distT="0" distB="0" distL="0" distR="0">
             <wp:extent cx="3657600" cy="2459990"/>
             <wp:effectExtent l="0" t="0" r="0" b="0"/>
-            <wp:docPr id="1" name="Picture 2" descr=""/>
+            <wp:docPr id="2" name="Picture 2" descr=""/>
             <wp:cNvGraphicFramePr>
               <a:graphicFrameLocks xmlns:a="http://schemas.openxmlformats.org/drawingml/2006/main" noChangeAspect="1"/>
             </wp:cNvGraphicFramePr>
@@ -1371,13 +1474,13 @@
               <a:graphicData uri="http://schemas.openxmlformats.org/drawingml/2006/picture">
                 <pic:pic xmlns:pic="http://schemas.openxmlformats.org/drawingml/2006/picture">
                   <pic:nvPicPr>
-                    <pic:cNvPr id="1" name="Picture 2" descr=""/>
+                    <pic:cNvPr id="2" name="Picture 2" descr=""/>
                     <pic:cNvPicPr>
                       <a:picLocks noChangeAspect="1" noChangeArrowheads="1"/>
                     </pic:cNvPicPr>
                   </pic:nvPicPr>
                   <pic:blipFill>
-                    <a:blip r:embed="rId2"/>
+                    <a:blip r:embed="rId3"/>
                     <a:stretch>
                       <a:fillRect/>
                     </a:stretch>
@@ -2840,7 +2943,7 @@
           <wp:inline distT="0" distB="0" distL="0" distR="0">
             <wp:extent cx="5159375" cy="2468880"/>
             <wp:effectExtent l="0" t="0" r="0" b="0"/>
-            <wp:docPr id="2" name="Image2" descr=""/>
+            <wp:docPr id="3" name="Image2" descr=""/>
             <wp:cNvGraphicFramePr>
               <a:graphicFrameLocks xmlns:a="http://schemas.openxmlformats.org/drawingml/2006/main" noChangeAspect="1"/>
             </wp:cNvGraphicFramePr>
@@ -2848,13 +2951,13 @@
               <a:graphicData uri="http://schemas.openxmlformats.org/drawingml/2006/picture">
                 <pic:pic xmlns:pic="http://schemas.openxmlformats.org/drawingml/2006/picture">
                   <pic:nvPicPr>
-                    <pic:cNvPr id="2" name="Image2" descr=""/>
+                    <pic:cNvPr id="3" name="Image2" descr=""/>
                     <pic:cNvPicPr>
                       <a:picLocks noChangeAspect="1" noChangeArrowheads="1"/>
                     </pic:cNvPicPr>
                   </pic:nvPicPr>
                   <pic:blipFill>
-                    <a:blip r:embed="rId3"/>
+                    <a:blip r:embed="rId4"/>
                     <a:srcRect l="0" t="30631" r="2437" b="10011"/>
                     <a:stretch>
                       <a:fillRect/>
@@ -5341,7 +5444,7 @@
           <wp:inline distT="0" distB="0" distL="0" distR="0">
             <wp:extent cx="4122420" cy="4017010"/>
             <wp:effectExtent l="0" t="0" r="0" b="0"/>
-            <wp:docPr id="3" name="Image1" descr=""/>
+            <wp:docPr id="4" name="Image1" descr=""/>
             <wp:cNvGraphicFramePr>
               <a:graphicFrameLocks xmlns:a="http://schemas.openxmlformats.org/drawingml/2006/main" noChangeAspect="1"/>
             </wp:cNvGraphicFramePr>
@@ -5349,13 +5452,13 @@
               <a:graphicData uri="http://schemas.openxmlformats.org/drawingml/2006/picture">
                 <pic:pic xmlns:pic="http://schemas.openxmlformats.org/drawingml/2006/picture">
                   <pic:nvPicPr>
-                    <pic:cNvPr id="3" name="Image1" descr=""/>
+                    <pic:cNvPr id="4" name="Image1" descr=""/>
                     <pic:cNvPicPr>
                       <a:picLocks noChangeAspect="1" noChangeArrowheads="1"/>
                     </pic:cNvPicPr>
                   </pic:nvPicPr>
                   <pic:blipFill>
-                    <a:blip r:embed="rId4"/>
+                    <a:blip r:embed="rId5"/>
                     <a:stretch>
                       <a:fillRect/>
                     </a:stretch>
@@ -5521,7 +5624,7 @@
           <wp:inline distT="0" distB="0" distL="0" distR="0">
             <wp:extent cx="5731510" cy="4330065"/>
             <wp:effectExtent l="0" t="0" r="0" b="0"/>
-            <wp:docPr id="4" name="Image5" descr=""/>
+            <wp:docPr id="5" name="Image5" descr=""/>
             <wp:cNvGraphicFramePr>
               <a:graphicFrameLocks xmlns:a="http://schemas.openxmlformats.org/drawingml/2006/main" noChangeAspect="1"/>
             </wp:cNvGraphicFramePr>
@@ -5529,13 +5632,13 @@
               <a:graphicData uri="http://schemas.openxmlformats.org/drawingml/2006/picture">
                 <pic:pic xmlns:pic="http://schemas.openxmlformats.org/drawingml/2006/picture">
                   <pic:nvPicPr>
-                    <pic:cNvPr id="4" name="Image5" descr=""/>
+                    <pic:cNvPr id="5" name="Image5" descr=""/>
                     <pic:cNvPicPr>
                       <a:picLocks noChangeAspect="1" noChangeArrowheads="1"/>
                     </pic:cNvPicPr>
                   </pic:nvPicPr>
                   <pic:blipFill>
-                    <a:blip r:embed="rId5"/>
+                    <a:blip r:embed="rId6"/>
                     <a:stretch>
                       <a:fillRect/>
                     </a:stretch>
@@ -5567,8 +5670,8 @@
         </w:rPr>
         <w:br/>
       </w:r>
-      <w:bookmarkStart w:id="16" w:name="Ref_Figure7_label_and_number"/>
-      <w:bookmarkStart w:id="17" w:name="Ref_Figure6_label_and_number1"/>
+      <w:bookmarkStart w:id="16" w:name="Ref_Figure6_label_and_number1"/>
+      <w:bookmarkStart w:id="17" w:name="Ref_Figure7_label_and_number"/>
       <w:r>
         <w:rPr/>
         <w:t xml:space="preserve">Figure </w:t>
@@ -5661,7 +5764,7 @@
           <wp:inline distT="0" distB="0" distL="0" distR="0">
             <wp:extent cx="3657600" cy="2614930"/>
             <wp:effectExtent l="0" t="0" r="0" b="0"/>
-            <wp:docPr id="5" name="Image6" descr=""/>
+            <wp:docPr id="6" name="Image6" descr=""/>
             <wp:cNvGraphicFramePr>
               <a:graphicFrameLocks xmlns:a="http://schemas.openxmlformats.org/drawingml/2006/main" noChangeAspect="1"/>
             </wp:cNvGraphicFramePr>
@@ -5669,233 +5772,7 @@
               <a:graphicData uri="http://schemas.openxmlformats.org/drawingml/2006/picture">
                 <pic:pic xmlns:pic="http://schemas.openxmlformats.org/drawingml/2006/picture">
                   <pic:nvPicPr>
-                    <pic:cNvPr id="5" name="Image6" descr=""/>
-                    <pic:cNvPicPr>
-                      <a:picLocks noChangeAspect="1" noChangeArrowheads="1"/>
-                    </pic:cNvPicPr>
-                  </pic:nvPicPr>
-                  <pic:blipFill>
-                    <a:blip r:embed="rId6"/>
-                    <a:stretch>
-                      <a:fillRect/>
-                    </a:stretch>
-                  </pic:blipFill>
-                  <pic:spPr bwMode="auto">
-                    <a:xfrm>
-                      <a:off x="0" y="0"/>
-                      <a:ext cx="3657600" cy="2614930"/>
-                    </a:xfrm>
-                    <a:prstGeom prst="rect">
-                      <a:avLst/>
-                    </a:prstGeom>
-                  </pic:spPr>
-                </pic:pic>
-              </a:graphicData>
-            </a:graphic>
-          </wp:inline>
-        </w:drawing>
-      </w:r>
-    </w:p>
-    <w:p>
-      <w:pPr>
-        <w:pStyle w:val="Figure"/>
-        <w:rPr/>
-      </w:pPr>
-      <w:bookmarkStart w:id="18" w:name="__DdeLink__1493_278814706"/>
-      <w:bookmarkStart w:id="19" w:name="Ref_Figure8_label_and_number"/>
-      <w:bookmarkStart w:id="20" w:name="Ref_Figure6_label_and_number11"/>
-      <w:r>
-        <w:rPr/>
-        <w:t xml:space="preserve">Figure </w:t>
-      </w:r>
-      <w:r>
-        <w:rPr/>
-        <w:fldChar w:fldCharType="begin"/>
-      </w:r>
-      <w:r>
-        <w:rPr/>
-        <w:instrText> SEQ Figure \* ARABIC </w:instrText>
-      </w:r>
-      <w:r>
-        <w:rPr/>
-        <w:fldChar w:fldCharType="separate"/>
-      </w:r>
-      <w:r>
-        <w:rPr/>
-        <w:t>5</w:t>
-      </w:r>
-      <w:r>
-        <w:rPr/>
-        <w:fldChar w:fldCharType="end"/>
-      </w:r>
-      <w:bookmarkEnd w:id="19"/>
-      <w:bookmarkEnd w:id="20"/>
-      <w:r>
-        <w:rPr/>
-        <w:t>: Triac-Diac Simulink Results with Small Resistive Load</w:t>
-      </w:r>
-      <w:bookmarkEnd w:id="18"/>
-    </w:p>
-    <w:p>
-      <w:pPr>
-        <w:pStyle w:val="TextBody"/>
-        <w:rPr/>
-      </w:pPr>
-      <w:r>
-        <w:rPr/>
-        <w:t xml:space="preserve">As can be seen from </w:t>
-      </w:r>
-      <w:r>
-        <w:rPr/>
-        <w:fldChar w:fldCharType="begin"/>
-      </w:r>
-      <w:r>
-        <w:rPr/>
-        <w:instrText> REF Ref_Figure8_label_and_number \h </w:instrText>
-      </w:r>
-      <w:r>
-        <w:rPr/>
-        <w:fldChar w:fldCharType="separate"/>
-      </w:r>
-      <w:r>
-        <w:rPr/>
-        <w:t>Figure 5</w:t>
-      </w:r>
-      <w:r>
-        <w:rPr/>
-        <w:fldChar w:fldCharType="end"/>
-      </w:r>
-      <w:r>
-        <w:rPr/>
-        <w:t xml:space="preserve">, the diac firing circuit is limited in its ability to fire at angles near 0° and near 90°. </w:t>
-      </w:r>
-      <w:r>
-        <w:rPr>
-          <w:rFonts w:eastAsia="Noto Sans CJK SC Regular" w:cs="Lohit Devanagari"/>
-          <w:color w:val="auto"/>
-          <w:kern w:val="2"/>
-          <w:sz w:val="24"/>
-          <w:szCs w:val="24"/>
-          <w:lang w:val="en-US" w:eastAsia="zh-CN" w:bidi="hi-IN"/>
-        </w:rPr>
-        <w:t>From what we have read about diac-triac circuits, this “snapping on” behavior is typical of this type of circuit, and we observed it during testing as well.</w:t>
-      </w:r>
-    </w:p>
-    <w:p>
-      <w:pPr>
-        <w:pStyle w:val="Heading3"/>
-        <w:numPr>
-          <w:ilvl w:val="2"/>
-          <w:numId w:val="2"/>
-        </w:numPr>
-        <w:rPr/>
-      </w:pPr>
-      <w:r>
-        <w:rPr/>
-        <w:t>DC Motor Load</w:t>
-      </w:r>
-    </w:p>
-    <w:p>
-      <w:pPr>
-        <w:pStyle w:val="TextBody"/>
-        <w:rPr/>
-      </w:pPr>
-      <w:r>
-        <w:rPr/>
-        <w:t>Once the circuit was simulated using the small resistive load and was giving reasonable results, we passed to simulations using the equivalent circuit for the DC motor as we did for the other topologies. For each load condition, the R</w:t>
-      </w:r>
-      <w:r>
-        <w:rPr>
-          <w:rFonts w:eastAsia="Noto Sans CJK SC Regular" w:cs="Lohit Devanagari"/>
-          <w:color w:val="auto"/>
-          <w:kern w:val="2"/>
-          <w:sz w:val="24"/>
-          <w:szCs w:val="24"/>
-          <w:lang w:val="en-US" w:eastAsia="zh-CN" w:bidi="hi-IN"/>
-        </w:rPr>
-        <w:t>1</w:t>
-      </w:r>
-      <w:r>
-        <w:rPr/>
-        <w:t xml:space="preserve"> resistance was adjusted to give an average output voltage appropriate to the load condition. For the motor start, this was set to obtain current near or less than the rated current of the motor. For no load and kettle load conditions, the output voltage was adjusted to 175 V. In this case, the rated motor load was not simulated since a phase-to-neutral supply voltage of 220 V was not sufficient to obtain an output voltage of 220 V</w:t>
-      </w:r>
-      <w:r>
-        <w:rPr>
-          <w:vertAlign w:val="subscript"/>
-        </w:rPr>
-        <w:t>DC</w:t>
-      </w:r>
-      <w:r>
-        <w:rPr/>
-        <w:t>. Since the problem statement restricts the output voltage to less than 180 V</w:t>
-      </w:r>
-      <w:r>
-        <w:rPr>
-          <w:vertAlign w:val="subscript"/>
-        </w:rPr>
-        <w:t>DC</w:t>
-      </w:r>
-      <w:r>
-        <w:rPr/>
-        <w:t xml:space="preserve"> anyway, the rated load simulation is not essential to the project.</w:t>
-      </w:r>
-    </w:p>
-    <w:p>
-      <w:pPr>
-        <w:pStyle w:val="TextBody"/>
-        <w:rPr/>
-      </w:pPr>
-      <w:r>
-        <w:rPr/>
-        <w:fldChar w:fldCharType="begin"/>
-      </w:r>
-      <w:r>
-        <w:rPr/>
-        <w:instrText> REF Ref_Figure9_label_and_number \h </w:instrText>
-      </w:r>
-      <w:r>
-        <w:rPr/>
-        <w:fldChar w:fldCharType="separate"/>
-      </w:r>
-      <w:r>
-        <w:rPr/>
-        <w:t>Figure 6</w:t>
-      </w:r>
-      <w:r>
-        <w:rPr/>
-        <w:fldChar w:fldCharType="end"/>
-      </w:r>
-      <w:r>
-        <w:rPr/>
-        <w:t xml:space="preserve"> </w:t>
-      </w:r>
-      <w:r>
-        <w:rPr/>
-        <w:t>shows the output voltage and current waveforms for the simulations of the triac-based control model.</w:t>
-      </w:r>
-    </w:p>
-    <w:p>
-      <w:pPr>
-        <w:pStyle w:val="Normal"/>
-        <w:jc w:val="center"/>
-        <w:rPr/>
-      </w:pPr>
-      <w:bookmarkStart w:id="21" w:name="__DdeLink__1632_377958639"/>
-      <w:r>
-        <w:rPr/>
-        <w:drawing>
-          <wp:inline distT="0" distB="0" distL="0" distR="0">
-            <wp:extent cx="3657600" cy="2614930"/>
-            <wp:effectExtent l="0" t="0" r="0" b="0"/>
-            <wp:docPr id="6" name="Image8" descr=""/>
-            <wp:cNvGraphicFramePr>
-              <a:graphicFrameLocks xmlns:a="http://schemas.openxmlformats.org/drawingml/2006/main" noChangeAspect="1"/>
-            </wp:cNvGraphicFramePr>
-            <a:graphic xmlns:a="http://schemas.openxmlformats.org/drawingml/2006/main">
-              <a:graphicData uri="http://schemas.openxmlformats.org/drawingml/2006/picture">
-                <pic:pic xmlns:pic="http://schemas.openxmlformats.org/drawingml/2006/picture">
-                  <pic:nvPicPr>
-                    <pic:cNvPr id="6" name="Image8" descr=""/>
+                    <pic:cNvPr id="6" name="Image6" descr=""/>
                     <pic:cNvPicPr>
                       <a:picLocks noChangeAspect="1" noChangeArrowheads="1"/>
                     </pic:cNvPicPr>
@@ -5927,8 +5804,9 @@
         <w:pStyle w:val="Figure"/>
         <w:rPr/>
       </w:pPr>
-      <w:bookmarkStart w:id="22" w:name="Ref_Figure9_label_and_number"/>
-      <w:bookmarkStart w:id="23" w:name="Ref_Figure6_label_and_number111"/>
+      <w:bookmarkStart w:id="18" w:name="__DdeLink__1493_278814706"/>
+      <w:bookmarkStart w:id="19" w:name="Ref_Figure6_label_and_number11"/>
+      <w:bookmarkStart w:id="20" w:name="Ref_Figure8_label_and_number"/>
       <w:r>
         <w:rPr/>
         <w:t xml:space="preserve">Figure </w:t>
@@ -5947,18 +5825,19 @@
       </w:r>
       <w:r>
         <w:rPr/>
-        <w:t>6</w:t>
+        <w:t>5</w:t>
       </w:r>
       <w:r>
         <w:rPr/>
         <w:fldChar w:fldCharType="end"/>
       </w:r>
-      <w:bookmarkEnd w:id="22"/>
-      <w:bookmarkEnd w:id="23"/>
-      <w:r>
-        <w:rPr/>
-        <w:t>: Triac-Diac Simulation Output Waveforms</w:t>
-      </w:r>
+      <w:bookmarkEnd w:id="19"/>
+      <w:bookmarkEnd w:id="20"/>
+      <w:r>
+        <w:rPr/>
+        <w:t>: Triac-Diac Simulink Results with Small Resistive Load</w:t>
+      </w:r>
+      <w:bookmarkEnd w:id="18"/>
     </w:p>
     <w:p>
       <w:pPr>
@@ -5967,7 +5846,7 @@
       </w:pPr>
       <w:r>
         <w:rPr/>
-        <w:t xml:space="preserve">In </w:t>
+        <w:t xml:space="preserve">As can be seen from </w:t>
       </w:r>
       <w:r>
         <w:rPr/>
@@ -5975,6 +5854,106 @@
       </w:r>
       <w:r>
         <w:rPr/>
+        <w:instrText> REF Ref_Figure8_label_and_number \h </w:instrText>
+      </w:r>
+      <w:r>
+        <w:rPr/>
+        <w:fldChar w:fldCharType="separate"/>
+      </w:r>
+      <w:r>
+        <w:rPr/>
+        <w:t>Figure 5</w:t>
+      </w:r>
+      <w:r>
+        <w:rPr/>
+        <w:fldChar w:fldCharType="end"/>
+      </w:r>
+      <w:r>
+        <w:rPr/>
+        <w:t xml:space="preserve">, the diac firing circuit is limited in its ability to fire at angles near 0° and near 90°. </w:t>
+      </w:r>
+      <w:r>
+        <w:rPr>
+          <w:rFonts w:eastAsia="Noto Sans CJK SC Regular" w:cs="Lohit Devanagari"/>
+          <w:color w:val="auto"/>
+          <w:kern w:val="2"/>
+          <w:sz w:val="24"/>
+          <w:szCs w:val="24"/>
+          <w:lang w:val="en-US" w:eastAsia="zh-CN" w:bidi="hi-IN"/>
+        </w:rPr>
+        <w:t>From what we have read about diac-triac circuits, this “snapping on” behavior is typical of this type of circuit, and we observed it during testing as well.</w:t>
+      </w:r>
+    </w:p>
+    <w:p>
+      <w:pPr>
+        <w:pStyle w:val="Heading3"/>
+        <w:numPr>
+          <w:ilvl w:val="2"/>
+          <w:numId w:val="2"/>
+        </w:numPr>
+        <w:rPr/>
+      </w:pPr>
+      <w:r>
+        <w:rPr/>
+        <w:t>DC Motor Load</w:t>
+      </w:r>
+    </w:p>
+    <w:p>
+      <w:pPr>
+        <w:pStyle w:val="TextBody"/>
+        <w:rPr/>
+      </w:pPr>
+      <w:r>
+        <w:rPr/>
+        <w:t>Once the circuit was simulated using the small resistive load and was giving reasonable results, we passed to simulations using the equivalent circuit for the DC motor as we did for the other topologies. For each load condition, the R</w:t>
+      </w:r>
+      <w:r>
+        <w:rPr>
+          <w:rFonts w:eastAsia="Noto Sans CJK SC Regular" w:cs="Lohit Devanagari"/>
+          <w:color w:val="auto"/>
+          <w:kern w:val="2"/>
+          <w:sz w:val="24"/>
+          <w:szCs w:val="24"/>
+          <w:lang w:val="en-US" w:eastAsia="zh-CN" w:bidi="hi-IN"/>
+        </w:rPr>
+        <w:t>1</w:t>
+      </w:r>
+      <w:r>
+        <w:rPr/>
+        <w:t xml:space="preserve"> resistance was adjusted to give an average output voltage appropriate to the load condition. For the motor start, this was set to obtain current near or less than the rated current of the motor. For no load and kettle load conditions, the output voltage was adjusted to 175 V. In this case, the rated motor load was not simulated since a phase-to-neutral supply voltage of 220 V was not sufficient to obtain an output voltage of 220 V</w:t>
+      </w:r>
+      <w:r>
+        <w:rPr>
+          <w:vertAlign w:val="subscript"/>
+        </w:rPr>
+        <w:t>DC</w:t>
+      </w:r>
+      <w:r>
+        <w:rPr/>
+        <w:t>. Since the problem statement restricts the output voltage to less than 180 V</w:t>
+      </w:r>
+      <w:r>
+        <w:rPr>
+          <w:vertAlign w:val="subscript"/>
+        </w:rPr>
+        <w:t>DC</w:t>
+      </w:r>
+      <w:r>
+        <w:rPr/>
+        <w:t xml:space="preserve"> anyway, the rated load simulation is not essential to the project.</w:t>
+      </w:r>
+    </w:p>
+    <w:p>
+      <w:pPr>
+        <w:pStyle w:val="TextBody"/>
+        <w:rPr/>
+      </w:pPr>
+      <w:r>
+        <w:rPr/>
+        <w:fldChar w:fldCharType="begin"/>
+      </w:r>
+      <w:r>
+        <w:rPr/>
         <w:instrText> REF Ref_Figure9_label_and_number \h </w:instrText>
       </w:r>
       <w:r>
@@ -5991,9 +5970,12 @@
       </w:r>
       <w:r>
         <w:rPr/>
-        <w:t>, we can see that the output current is continuous only for the starting case. In the other two load cases, current was discontinuous. This is largely due to the use of a single-phase AC voltage source rather than three-phase.</w:t>
-      </w:r>
-      <w:bookmarkEnd w:id="21"/>
+        <w:t xml:space="preserve"> </w:t>
+      </w:r>
+      <w:r>
+        <w:rPr/>
+        <w:t>shows the output voltage and current waveforms for the simulations of the triac-based control model.</w:t>
+      </w:r>
     </w:p>
     <w:p>
       <w:pPr>
@@ -6001,13 +5983,14 @@
         <w:jc w:val="center"/>
         <w:rPr/>
       </w:pPr>
+      <w:bookmarkStart w:id="21" w:name="__DdeLink__1632_377958639"/>
       <w:r>
         <w:rPr/>
         <w:drawing>
           <wp:inline distT="0" distB="0" distL="0" distR="0">
             <wp:extent cx="3657600" cy="2614930"/>
             <wp:effectExtent l="0" t="0" r="0" b="0"/>
-            <wp:docPr id="7" name="Image3" descr=""/>
+            <wp:docPr id="7" name="Image8" descr=""/>
             <wp:cNvGraphicFramePr>
               <a:graphicFrameLocks xmlns:a="http://schemas.openxmlformats.org/drawingml/2006/main" noChangeAspect="1"/>
             </wp:cNvGraphicFramePr>
@@ -6015,7 +5998,7 @@
               <a:graphicData uri="http://schemas.openxmlformats.org/drawingml/2006/picture">
                 <pic:pic xmlns:pic="http://schemas.openxmlformats.org/drawingml/2006/picture">
                   <pic:nvPicPr>
-                    <pic:cNvPr id="7" name="Image3" descr=""/>
+                    <pic:cNvPr id="7" name="Image8" descr=""/>
                     <pic:cNvPicPr>
                       <a:picLocks noChangeAspect="1" noChangeArrowheads="1"/>
                     </pic:cNvPicPr>
@@ -6047,9 +6030,129 @@
         <w:pStyle w:val="Figure"/>
         <w:rPr/>
       </w:pPr>
-      <w:bookmarkStart w:id="24" w:name="Ref_Figure6_label_and_number1111"/>
+      <w:bookmarkStart w:id="22" w:name="Ref_Figure6_label_and_number111"/>
+      <w:bookmarkStart w:id="23" w:name="Ref_Figure9_label_and_number"/>
+      <w:r>
+        <w:rPr/>
+        <w:t xml:space="preserve">Figure </w:t>
+      </w:r>
+      <w:r>
+        <w:rPr/>
+        <w:fldChar w:fldCharType="begin"/>
+      </w:r>
+      <w:r>
+        <w:rPr/>
+        <w:instrText> SEQ Figure \* ARABIC </w:instrText>
+      </w:r>
+      <w:r>
+        <w:rPr/>
+        <w:fldChar w:fldCharType="separate"/>
+      </w:r>
+      <w:r>
+        <w:rPr/>
+        <w:t>6</w:t>
+      </w:r>
+      <w:r>
+        <w:rPr/>
+        <w:fldChar w:fldCharType="end"/>
+      </w:r>
+      <w:bookmarkEnd w:id="22"/>
+      <w:bookmarkEnd w:id="23"/>
+      <w:r>
+        <w:rPr/>
+        <w:t>: Triac-Diac Simulation Output Waveforms</w:t>
+      </w:r>
+    </w:p>
+    <w:p>
+      <w:pPr>
+        <w:pStyle w:val="TextBody"/>
+        <w:rPr/>
+      </w:pPr>
+      <w:r>
+        <w:rPr/>
+        <w:t xml:space="preserve">In </w:t>
+      </w:r>
+      <w:r>
+        <w:rPr/>
+        <w:fldChar w:fldCharType="begin"/>
+      </w:r>
+      <w:r>
+        <w:rPr/>
+        <w:instrText> REF Ref_Figure9_label_and_number \h </w:instrText>
+      </w:r>
+      <w:r>
+        <w:rPr/>
+        <w:fldChar w:fldCharType="separate"/>
+      </w:r>
+      <w:r>
+        <w:rPr/>
+        <w:t>Figure 6</w:t>
+      </w:r>
+      <w:r>
+        <w:rPr/>
+        <w:fldChar w:fldCharType="end"/>
+      </w:r>
+      <w:r>
+        <w:rPr/>
+        <w:t>, we can see that the output current is continuous only for the starting case. In the other two load cases, current was discontinuous. This is largely due to the use of a single-phase AC voltage source rather than three-phase.</w:t>
+      </w:r>
+      <w:bookmarkEnd w:id="21"/>
+    </w:p>
+    <w:p>
+      <w:pPr>
+        <w:pStyle w:val="Normal"/>
+        <w:jc w:val="center"/>
+        <w:rPr/>
+      </w:pPr>
+      <w:r>
+        <w:rPr/>
+        <w:drawing>
+          <wp:inline distT="0" distB="0" distL="0" distR="0">
+            <wp:extent cx="3657600" cy="2614930"/>
+            <wp:effectExtent l="0" t="0" r="0" b="0"/>
+            <wp:docPr id="8" name="Image3" descr=""/>
+            <wp:cNvGraphicFramePr>
+              <a:graphicFrameLocks xmlns:a="http://schemas.openxmlformats.org/drawingml/2006/main" noChangeAspect="1"/>
+            </wp:cNvGraphicFramePr>
+            <a:graphic xmlns:a="http://schemas.openxmlformats.org/drawingml/2006/main">
+              <a:graphicData uri="http://schemas.openxmlformats.org/drawingml/2006/picture">
+                <pic:pic xmlns:pic="http://schemas.openxmlformats.org/drawingml/2006/picture">
+                  <pic:nvPicPr>
+                    <pic:cNvPr id="8" name="Image3" descr=""/>
+                    <pic:cNvPicPr>
+                      <a:picLocks noChangeAspect="1" noChangeArrowheads="1"/>
+                    </pic:cNvPicPr>
+                  </pic:nvPicPr>
+                  <pic:blipFill>
+                    <a:blip r:embed="rId9"/>
+                    <a:stretch>
+                      <a:fillRect/>
+                    </a:stretch>
+                  </pic:blipFill>
+                  <pic:spPr bwMode="auto">
+                    <a:xfrm>
+                      <a:off x="0" y="0"/>
+                      <a:ext cx="3657600" cy="2614930"/>
+                    </a:xfrm>
+                    <a:prstGeom prst="rect">
+                      <a:avLst/>
+                    </a:prstGeom>
+                  </pic:spPr>
+                </pic:pic>
+              </a:graphicData>
+            </a:graphic>
+          </wp:inline>
+        </w:drawing>
+      </w:r>
+    </w:p>
+    <w:p>
+      <w:pPr>
+        <w:pStyle w:val="Figure"/>
+        <w:rPr/>
+      </w:pPr>
+      <w:bookmarkStart w:id="24" w:name="Ref_Figure6_label_and_number2"/>
       <w:bookmarkStart w:id="25" w:name="Ref_Figure9_label_and_number1"/>
-      <w:bookmarkStart w:id="26" w:name="Ref_Figure6_label_and_number2"/>
+      <w:bookmarkStart w:id="26" w:name="Ref_Figure6_label_and_number1111"/>
       <w:r>
         <w:rPr/>
         <w:t xml:space="preserve">Figure </w:t>
@@ -6187,8 +6290,8 @@
         <w:rPr/>
         <w:t xml:space="preserve">Table </w:t>
       </w:r>
-      <w:bookmarkStart w:id="29" w:name="Ref_Table8_number_only"/>
-      <w:bookmarkStart w:id="30" w:name="Ref_Table5_number_only1"/>
+      <w:bookmarkStart w:id="29" w:name="Ref_Table5_number_only1"/>
+      <w:bookmarkStart w:id="30" w:name="Ref_Table8_number_only"/>
       <w:r>
         <w:rPr/>
         <w:fldChar w:fldCharType="begin"/>
@@ -7133,8 +7236,8 @@
         <w:rPr/>
         <w:t xml:space="preserve">Table </w:t>
       </w:r>
-      <w:bookmarkStart w:id="32" w:name="Ref_Table10_number_only"/>
-      <w:bookmarkStart w:id="33" w:name="Ref_Table7_number_only1"/>
+      <w:bookmarkStart w:id="32" w:name="Ref_Table7_number_only1"/>
+      <w:bookmarkStart w:id="33" w:name="Ref_Table10_number_only"/>
       <w:r>
         <w:rPr/>
         <w:fldChar w:fldCharType="begin"/>
@@ -7985,8 +8088,8 @@
         <w:rPr/>
         <w:t xml:space="preserve">Table </w:t>
       </w:r>
-      <w:bookmarkStart w:id="35" w:name="Ref_Table9_number_only"/>
-      <w:bookmarkStart w:id="36" w:name="Ref_Table7_number_only11"/>
+      <w:bookmarkStart w:id="35" w:name="Ref_Table7_number_only11"/>
+      <w:bookmarkStart w:id="36" w:name="Ref_Table9_number_only"/>
       <w:r>
         <w:rPr/>
         <w:fldChar w:fldCharType="begin"/>
@@ -8547,8 +8650,8 @@
         <w:rPr/>
         <w:t xml:space="preserve">Table </w:t>
       </w:r>
-      <w:bookmarkStart w:id="38" w:name="Ref_Table7_number_only112"/>
-      <w:bookmarkStart w:id="39" w:name="Ref_Table11_number_only"/>
+      <w:bookmarkStart w:id="38" w:name="Ref_Table11_number_only"/>
+      <w:bookmarkStart w:id="39" w:name="Ref_Table7_number_only112"/>
       <w:r>
         <w:rPr/>
         <w:fldChar w:fldCharType="begin"/>
@@ -9109,8 +9212,8 @@
         <w:rPr/>
         <w:t xml:space="preserve">Table </w:t>
       </w:r>
-      <w:bookmarkStart w:id="41" w:name="Ref_Table12_number_only"/>
-      <w:bookmarkStart w:id="42" w:name="Ref_Table7_number_only1121"/>
+      <w:bookmarkStart w:id="41" w:name="Ref_Table7_number_only1121"/>
+      <w:bookmarkStart w:id="42" w:name="Ref_Table12_number_only"/>
       <w:r>
         <w:rPr/>
         <w:fldChar w:fldCharType="begin"/>
@@ -9183,10 +9286,10 @@
         <w:tblLook w:noVBand="1" w:val="04a0" w:noHBand="0" w:lastColumn="0" w:firstColumn="1" w:lastRow="0" w:firstRow="1"/>
       </w:tblPr>
       <w:tblGrid>
-        <w:gridCol w:w="1425"/>
-        <w:gridCol w:w="1086"/>
-        <w:gridCol w:w="1269"/>
-        <w:gridCol w:w="804"/>
+        <w:gridCol w:w="1424"/>
+        <w:gridCol w:w="1087"/>
+        <w:gridCol w:w="1268"/>
+        <w:gridCol w:w="805"/>
         <w:gridCol w:w="1436"/>
       </w:tblGrid>
       <w:tr>
@@ -9195,7 +9298,7 @@
         </w:trPr>
         <w:tc>
           <w:tcPr>
-            <w:tcW w:w="1425" w:type="dxa"/>
+            <w:tcW w:w="1424" w:type="dxa"/>
             <w:tcBorders>
               <w:top w:val="single" w:sz="12" w:space="0" w:color="000000"/>
               <w:bottom w:val="single" w:sz="2" w:space="0" w:color="000000"/>
@@ -9217,7 +9320,7 @@
         </w:tc>
         <w:tc>
           <w:tcPr>
-            <w:tcW w:w="1086" w:type="dxa"/>
+            <w:tcW w:w="1087" w:type="dxa"/>
             <w:tcBorders>
               <w:top w:val="single" w:sz="12" w:space="0" w:color="000000"/>
               <w:bottom w:val="single" w:sz="2" w:space="0" w:color="000000"/>
@@ -9260,21 +9363,13 @@
             </w:pPr>
             <w:r>
               <w:rPr/>
-              <w:t>(</w:t>
-            </w:r>
-            <w:r>
-              <w:rPr/>
-              <w:t>m</w:t>
-            </w:r>
-            <w:r>
-              <w:rPr/>
-              <w:t>A)</w:t>
-            </w:r>
-          </w:p>
-        </w:tc>
-        <w:tc>
-          <w:tcPr>
-            <w:tcW w:w="1269" w:type="dxa"/>
+              <w:t>(mA)</w:t>
+            </w:r>
+          </w:p>
+        </w:tc>
+        <w:tc>
+          <w:tcPr>
+            <w:tcW w:w="1268" w:type="dxa"/>
             <w:tcBorders>
               <w:top w:val="single" w:sz="12" w:space="0" w:color="000000"/>
               <w:bottom w:val="single" w:sz="2" w:space="0" w:color="000000"/>
@@ -9323,7 +9418,7 @@
         </w:tc>
         <w:tc>
           <w:tcPr>
-            <w:tcW w:w="804" w:type="dxa"/>
+            <w:tcW w:w="805" w:type="dxa"/>
             <w:tcBorders>
               <w:top w:val="single" w:sz="12" w:space="0" w:color="000000"/>
               <w:bottom w:val="single" w:sz="2" w:space="0" w:color="000000"/>
@@ -9366,15 +9461,7 @@
             </w:pPr>
             <w:r>
               <w:rPr/>
-              <w:t>(</w:t>
-            </w:r>
-            <w:r>
-              <w:rPr/>
-              <w:t>m</w:t>
-            </w:r>
-            <w:r>
-              <w:rPr/>
-              <w:t>A)</w:t>
+              <w:t>(mA)</w:t>
             </w:r>
           </w:p>
         </w:tc>
@@ -9449,7 +9536,7 @@
         <w:trPr/>
         <w:tc>
           <w:tcPr>
-            <w:tcW w:w="1425" w:type="dxa"/>
+            <w:tcW w:w="1424" w:type="dxa"/>
             <w:tcBorders/>
             <w:shd w:color="auto" w:fill="auto" w:val="clear"/>
           </w:tcPr>
@@ -9468,7 +9555,7 @@
         </w:tc>
         <w:tc>
           <w:tcPr>
-            <w:tcW w:w="1086" w:type="dxa"/>
+            <w:tcW w:w="1087" w:type="dxa"/>
             <w:tcBorders/>
             <w:shd w:color="auto" w:fill="auto" w:val="clear"/>
           </w:tcPr>
@@ -9486,7 +9573,7 @@
         </w:tc>
         <w:tc>
           <w:tcPr>
-            <w:tcW w:w="1269" w:type="dxa"/>
+            <w:tcW w:w="1268" w:type="dxa"/>
             <w:tcBorders/>
             <w:shd w:color="auto" w:fill="auto" w:val="clear"/>
           </w:tcPr>
@@ -9504,7 +9591,7 @@
         </w:tc>
         <w:tc>
           <w:tcPr>
-            <w:tcW w:w="804" w:type="dxa"/>
+            <w:tcW w:w="805" w:type="dxa"/>
             <w:tcBorders/>
             <w:shd w:color="auto" w:fill="auto" w:val="clear"/>
           </w:tcPr>
@@ -9543,7 +9630,7 @@
         <w:trPr/>
         <w:tc>
           <w:tcPr>
-            <w:tcW w:w="1425" w:type="dxa"/>
+            <w:tcW w:w="1424" w:type="dxa"/>
             <w:tcBorders/>
             <w:shd w:color="auto" w:fill="auto" w:val="clear"/>
           </w:tcPr>
@@ -9562,7 +9649,7 @@
         </w:tc>
         <w:tc>
           <w:tcPr>
-            <w:tcW w:w="1086" w:type="dxa"/>
+            <w:tcW w:w="1087" w:type="dxa"/>
             <w:tcBorders/>
             <w:shd w:color="auto" w:fill="auto" w:val="clear"/>
           </w:tcPr>
@@ -9580,7 +9667,7 @@
         </w:tc>
         <w:tc>
           <w:tcPr>
-            <w:tcW w:w="1269" w:type="dxa"/>
+            <w:tcW w:w="1268" w:type="dxa"/>
             <w:tcBorders/>
             <w:shd w:color="auto" w:fill="auto" w:val="clear"/>
           </w:tcPr>
@@ -9598,7 +9685,7 @@
         </w:tc>
         <w:tc>
           <w:tcPr>
-            <w:tcW w:w="804" w:type="dxa"/>
+            <w:tcW w:w="805" w:type="dxa"/>
             <w:tcBorders/>
             <w:shd w:color="auto" w:fill="auto" w:val="clear"/>
           </w:tcPr>
@@ -9637,7 +9724,7 @@
         <w:trPr/>
         <w:tc>
           <w:tcPr>
-            <w:tcW w:w="1425" w:type="dxa"/>
+            <w:tcW w:w="1424" w:type="dxa"/>
             <w:tcBorders>
               <w:bottom w:val="single" w:sz="12" w:space="0" w:color="000000"/>
             </w:tcBorders>
@@ -9658,7 +9745,7 @@
         </w:tc>
         <w:tc>
           <w:tcPr>
-            <w:tcW w:w="1086" w:type="dxa"/>
+            <w:tcW w:w="1087" w:type="dxa"/>
             <w:tcBorders>
               <w:bottom w:val="single" w:sz="12" w:space="0" w:color="000000"/>
             </w:tcBorders>
@@ -9678,7 +9765,7 @@
         </w:tc>
         <w:tc>
           <w:tcPr>
-            <w:tcW w:w="1269" w:type="dxa"/>
+            <w:tcW w:w="1268" w:type="dxa"/>
             <w:tcBorders>
               <w:bottom w:val="single" w:sz="12" w:space="0" w:color="000000"/>
             </w:tcBorders>
@@ -9698,7 +9785,7 @@
         </w:tc>
         <w:tc>
           <w:tcPr>
-            <w:tcW w:w="804" w:type="dxa"/>
+            <w:tcW w:w="805" w:type="dxa"/>
             <w:tcBorders>
               <w:bottom w:val="single" w:sz="12" w:space="0" w:color="000000"/>
             </w:tcBorders>
@@ -9758,8 +9845,8 @@
         <w:rPr/>
         <w:t xml:space="preserve">Table </w:t>
       </w:r>
-      <w:bookmarkStart w:id="44" w:name="Ref_Table13_number_only"/>
-      <w:bookmarkStart w:id="45" w:name="Ref_Table7_number_only12"/>
+      <w:bookmarkStart w:id="44" w:name="Ref_Table7_number_only12"/>
+      <w:bookmarkStart w:id="45" w:name="Ref_Table13_number_only"/>
       <w:r>
         <w:rPr/>
         <w:fldChar w:fldCharType="begin"/>

</xml_diff>